<commit_message>
htis-2: Add new random paragraph under teams
</commit_message>
<xml_diff>
--- a/github-runbook.docx
+++ b/github-runbook.docx
@@ -74,6 +74,20 @@
           <w:rFonts w:ascii="Roboto" w:eastAsia="Roboto" w:hAnsi="Roboto" w:cs="Roboto"/>
         </w:rPr>
         <w:t>Teams in GitHub are a way to organize groups of users within an organization and manage their access to repositories.</w:t>
+      </w:r>
+    </w:p>
+    <w:p>
+      <w:pPr>
+        <w:spacing w:before="240" w:after="240"/>
+        <w:rPr>
+          <w:rFonts w:ascii="Roboto" w:eastAsia="Roboto" w:hAnsi="Roboto" w:cs="Roboto"/>
+        </w:rPr>
+      </w:pPr>
+      <w:r>
+        <w:rPr>
+          <w:rFonts w:ascii="Roboto" w:eastAsia="Roboto" w:hAnsi="Roboto" w:cs="Roboto"/>
+        </w:rPr>
+        <w:t>Video provides a powerful way to help you prove your point. When you click Online Video, you can paste in the embed code for the video you want to add. You can also type a keyword to search online for the video that best fits your document.</w:t>
       </w:r>
     </w:p>
     <w:p>
@@ -792,7 +806,6 @@
         <w:rPr>
           <w:rFonts w:ascii="Roboto" w:eastAsia="Roboto" w:hAnsi="Roboto" w:cs="Roboto"/>
         </w:rPr>
-        <w:lastRenderedPageBreak/>
         <w:t xml:space="preserve">Select the </w:t>
       </w:r>
       <w:r>
@@ -1575,7 +1588,6 @@
         <w:rPr>
           <w:rFonts w:ascii="Roboto" w:eastAsia="Roboto" w:hAnsi="Roboto" w:cs="Roboto"/>
         </w:rPr>
-        <w:lastRenderedPageBreak/>
         <w:t xml:space="preserve">Select the user(s) and click </w:t>
       </w:r>
       <w:r>
@@ -2206,7 +2218,6 @@
         <w:rPr>
           <w:rFonts w:ascii="Roboto" w:eastAsia="Roboto" w:hAnsi="Roboto" w:cs="Roboto"/>
         </w:rPr>
-        <w:lastRenderedPageBreak/>
         <w:t xml:space="preserve">Choose </w:t>
       </w:r>
       <w:r>
@@ -5474,8 +5485,13 @@
         </w:rPr>
         <w:t xml:space="preserve">Do not allow bypassing the above settings: </w:t>
       </w:r>
-      <w:r>
-        <w:t xml:space="preserve">This settings will apply to administrators and custom roles with the "bypass branch protections" permission. </w:t>
+      <w:proofErr w:type="gramStart"/>
+      <w:r>
+        <w:t>This settings</w:t>
+      </w:r>
+      <w:proofErr w:type="gramEnd"/>
+      <w:r>
+        <w:t xml:space="preserve"> will apply to administrators and custom roles with the "bypass branch protections" permission. </w:t>
       </w:r>
     </w:p>
     <w:p>
@@ -5902,8 +5918,17 @@
           <w:rFonts w:ascii="Roboto" w:eastAsia="Roboto" w:hAnsi="Roboto" w:cs="Roboto"/>
           <w:color w:val="188038"/>
         </w:rPr>
-        <w:t>git@URL:DEMO-SOA/repo-name.git</w:t>
-      </w:r>
+        <w:t>git@</w:t>
+      </w:r>
+      <w:proofErr w:type="gramStart"/>
+      <w:r>
+        <w:rPr>
+          <w:rFonts w:ascii="Roboto" w:eastAsia="Roboto" w:hAnsi="Roboto" w:cs="Roboto"/>
+          <w:color w:val="188038"/>
+        </w:rPr>
+        <w:t>URL:DEMO-SOA/repo-name.git</w:t>
+      </w:r>
+      <w:proofErr w:type="gramEnd"/>
       <w:r>
         <w:rPr>
           <w:rFonts w:ascii="Roboto" w:eastAsia="Roboto" w:hAnsi="Roboto" w:cs="Roboto"/>
@@ -6234,8 +6259,17 @@
           <w:rFonts w:ascii="Roboto Mono" w:eastAsia="Roboto Mono" w:hAnsi="Roboto Mono" w:cs="Roboto Mono"/>
           <w:color w:val="188038"/>
         </w:rPr>
-        <w:t>git clone git@github.com:my-org/my-project.git</w:t>
-      </w:r>
+        <w:t xml:space="preserve">git clone </w:t>
+      </w:r>
+      <w:proofErr w:type="gramStart"/>
+      <w:r>
+        <w:rPr>
+          <w:rFonts w:ascii="Roboto Mono" w:eastAsia="Roboto Mono" w:hAnsi="Roboto Mono" w:cs="Roboto Mono"/>
+          <w:color w:val="188038"/>
+        </w:rPr>
+        <w:t>git@github.com:my-org/my-project.git</w:t>
+      </w:r>
+      <w:proofErr w:type="gramEnd"/>
     </w:p>
     <w:p>
       <w:pPr>
@@ -6700,13 +6734,23 @@
         </w:rPr>
         <w:t xml:space="preserve">git status </w:t>
       </w:r>
+      <w:proofErr w:type="gramStart"/>
       <w:r>
         <w:rPr>
           <w:rFonts w:ascii="Roboto" w:eastAsia="Roboto" w:hAnsi="Roboto" w:cs="Roboto"/>
           <w:sz w:val="20"/>
           <w:szCs w:val="20"/>
         </w:rPr>
-        <w:t>To check the status of files and the current git area</w:t>
+        <w:t>To</w:t>
+      </w:r>
+      <w:proofErr w:type="gramEnd"/>
+      <w:r>
+        <w:rPr>
+          <w:rFonts w:ascii="Roboto" w:eastAsia="Roboto" w:hAnsi="Roboto" w:cs="Roboto"/>
+          <w:sz w:val="20"/>
+          <w:szCs w:val="20"/>
+        </w:rPr>
+        <w:t xml:space="preserve"> check the status of files and the current git area</w:t>
       </w:r>
     </w:p>
     <w:p>
@@ -6792,14 +6836,40 @@
           <w:sz w:val="20"/>
           <w:szCs w:val="20"/>
         </w:rPr>
-        <w:t>git add .</w:t>
-      </w:r>
-      <w:r>
-        <w:rPr>
+        <w:t xml:space="preserve">git </w:t>
+      </w:r>
+      <w:proofErr w:type="gramStart"/>
+      <w:r>
+        <w:rPr>
+          <w:rFonts w:ascii="Courier New" w:eastAsia="Courier New" w:hAnsi="Courier New" w:cs="Courier New"/>
           <w:sz w:val="20"/>
           <w:szCs w:val="20"/>
         </w:rPr>
-        <w:t xml:space="preserve">  (Adds every changes to the staging area and ready for commit) </w:t>
+        <w:t>add .</w:t>
+      </w:r>
+      <w:proofErr w:type="gramEnd"/>
+      <w:r>
+        <w:rPr>
+          <w:sz w:val="20"/>
+          <w:szCs w:val="20"/>
+        </w:rPr>
+        <w:t xml:space="preserve">  (Adds every </w:t>
+      </w:r>
+      <w:proofErr w:type="gramStart"/>
+      <w:r>
+        <w:rPr>
+          <w:sz w:val="20"/>
+          <w:szCs w:val="20"/>
+        </w:rPr>
+        <w:t>changes</w:t>
+      </w:r>
+      <w:proofErr w:type="gramEnd"/>
+      <w:r>
+        <w:rPr>
+          <w:sz w:val="20"/>
+          <w:szCs w:val="20"/>
+        </w:rPr>
+        <w:t xml:space="preserve"> to the staging area and ready for commit) </w:t>
       </w:r>
     </w:p>
     <w:p>
@@ -7329,7 +7399,14 @@
         <w:rPr>
           <w:rFonts w:ascii="Roboto" w:eastAsia="Roboto" w:hAnsi="Roboto" w:cs="Roboto"/>
         </w:rPr>
-        <w:t xml:space="preserve">branch-name  </w:t>
+        <w:t>branch-</w:t>
+      </w:r>
+      <w:proofErr w:type="gramStart"/>
+      <w:r>
+        <w:rPr>
+          <w:rFonts w:ascii="Roboto" w:eastAsia="Roboto" w:hAnsi="Roboto" w:cs="Roboto"/>
+        </w:rPr>
+        <w:t xml:space="preserve">name  </w:t>
       </w:r>
       <w:r>
         <w:rPr>
@@ -7337,7 +7414,34 @@
           <w:sz w:val="20"/>
           <w:szCs w:val="20"/>
         </w:rPr>
-        <w:t>(Pushing your changes from local  → remote)</w:t>
+        <w:t>(</w:t>
+      </w:r>
+      <w:proofErr w:type="gramEnd"/>
+      <w:r>
+        <w:rPr>
+          <w:rFonts w:ascii="Arial Unicode MS" w:eastAsia="Arial Unicode MS" w:hAnsi="Arial Unicode MS" w:cs="Arial Unicode MS"/>
+          <w:sz w:val="20"/>
+          <w:szCs w:val="20"/>
+        </w:rPr>
+        <w:t xml:space="preserve">Pushing your changes from </w:t>
+      </w:r>
+      <w:proofErr w:type="gramStart"/>
+      <w:r>
+        <w:rPr>
+          <w:rFonts w:ascii="Arial Unicode MS" w:eastAsia="Arial Unicode MS" w:hAnsi="Arial Unicode MS" w:cs="Arial Unicode MS"/>
+          <w:sz w:val="20"/>
+          <w:szCs w:val="20"/>
+        </w:rPr>
+        <w:t>local  →</w:t>
+      </w:r>
+      <w:proofErr w:type="gramEnd"/>
+      <w:r>
+        <w:rPr>
+          <w:rFonts w:ascii="Arial Unicode MS" w:eastAsia="Arial Unicode MS" w:hAnsi="Arial Unicode MS" w:cs="Arial Unicode MS"/>
+          <w:sz w:val="20"/>
+          <w:szCs w:val="20"/>
+        </w:rPr>
+        <w:t xml:space="preserve"> remote)</w:t>
       </w:r>
     </w:p>
     <w:p>

</xml_diff>

<commit_message>
HTIS-2: Update team description
* htis-2: Add new random paragraph under teams
</commit_message>
<xml_diff>
--- a/github-runbook.docx
+++ b/github-runbook.docx
@@ -74,6 +74,20 @@
           <w:rFonts w:ascii="Roboto" w:eastAsia="Roboto" w:hAnsi="Roboto" w:cs="Roboto"/>
         </w:rPr>
         <w:t>Teams in GitHub are a way to organize groups of users within an organization and manage their access to repositories.</w:t>
+      </w:r>
+    </w:p>
+    <w:p>
+      <w:pPr>
+        <w:spacing w:before="240" w:after="240"/>
+        <w:rPr>
+          <w:rFonts w:ascii="Roboto" w:eastAsia="Roboto" w:hAnsi="Roboto" w:cs="Roboto"/>
+        </w:rPr>
+      </w:pPr>
+      <w:r>
+        <w:rPr>
+          <w:rFonts w:ascii="Roboto" w:eastAsia="Roboto" w:hAnsi="Roboto" w:cs="Roboto"/>
+        </w:rPr>
+        <w:t>Video provides a powerful way to help you prove your point. When you click Online Video, you can paste in the embed code for the video you want to add. You can also type a keyword to search online for the video that best fits your document.</w:t>
       </w:r>
     </w:p>
     <w:p>
@@ -792,7 +806,6 @@
         <w:rPr>
           <w:rFonts w:ascii="Roboto" w:eastAsia="Roboto" w:hAnsi="Roboto" w:cs="Roboto"/>
         </w:rPr>
-        <w:lastRenderedPageBreak/>
         <w:t xml:space="preserve">Select the </w:t>
       </w:r>
       <w:r>
@@ -1575,7 +1588,6 @@
         <w:rPr>
           <w:rFonts w:ascii="Roboto" w:eastAsia="Roboto" w:hAnsi="Roboto" w:cs="Roboto"/>
         </w:rPr>
-        <w:lastRenderedPageBreak/>
         <w:t xml:space="preserve">Select the user(s) and click </w:t>
       </w:r>
       <w:r>
@@ -2206,7 +2218,6 @@
         <w:rPr>
           <w:rFonts w:ascii="Roboto" w:eastAsia="Roboto" w:hAnsi="Roboto" w:cs="Roboto"/>
         </w:rPr>
-        <w:lastRenderedPageBreak/>
         <w:t xml:space="preserve">Choose </w:t>
       </w:r>
       <w:r>
@@ -5474,8 +5485,13 @@
         </w:rPr>
         <w:t xml:space="preserve">Do not allow bypassing the above settings: </w:t>
       </w:r>
-      <w:r>
-        <w:t xml:space="preserve">This settings will apply to administrators and custom roles with the "bypass branch protections" permission. </w:t>
+      <w:proofErr w:type="gramStart"/>
+      <w:r>
+        <w:t>This settings</w:t>
+      </w:r>
+      <w:proofErr w:type="gramEnd"/>
+      <w:r>
+        <w:t xml:space="preserve"> will apply to administrators and custom roles with the "bypass branch protections" permission. </w:t>
       </w:r>
     </w:p>
     <w:p>
@@ -5902,8 +5918,17 @@
           <w:rFonts w:ascii="Roboto" w:eastAsia="Roboto" w:hAnsi="Roboto" w:cs="Roboto"/>
           <w:color w:val="188038"/>
         </w:rPr>
-        <w:t>git@URL:DEMO-SOA/repo-name.git</w:t>
-      </w:r>
+        <w:t>git@</w:t>
+      </w:r>
+      <w:proofErr w:type="gramStart"/>
+      <w:r>
+        <w:rPr>
+          <w:rFonts w:ascii="Roboto" w:eastAsia="Roboto" w:hAnsi="Roboto" w:cs="Roboto"/>
+          <w:color w:val="188038"/>
+        </w:rPr>
+        <w:t>URL:DEMO-SOA/repo-name.git</w:t>
+      </w:r>
+      <w:proofErr w:type="gramEnd"/>
       <w:r>
         <w:rPr>
           <w:rFonts w:ascii="Roboto" w:eastAsia="Roboto" w:hAnsi="Roboto" w:cs="Roboto"/>
@@ -6234,8 +6259,17 @@
           <w:rFonts w:ascii="Roboto Mono" w:eastAsia="Roboto Mono" w:hAnsi="Roboto Mono" w:cs="Roboto Mono"/>
           <w:color w:val="188038"/>
         </w:rPr>
-        <w:t>git clone git@github.com:my-org/my-project.git</w:t>
-      </w:r>
+        <w:t xml:space="preserve">git clone </w:t>
+      </w:r>
+      <w:proofErr w:type="gramStart"/>
+      <w:r>
+        <w:rPr>
+          <w:rFonts w:ascii="Roboto Mono" w:eastAsia="Roboto Mono" w:hAnsi="Roboto Mono" w:cs="Roboto Mono"/>
+          <w:color w:val="188038"/>
+        </w:rPr>
+        <w:t>git@github.com:my-org/my-project.git</w:t>
+      </w:r>
+      <w:proofErr w:type="gramEnd"/>
     </w:p>
     <w:p>
       <w:pPr>
@@ -6700,13 +6734,23 @@
         </w:rPr>
         <w:t xml:space="preserve">git status </w:t>
       </w:r>
+      <w:proofErr w:type="gramStart"/>
       <w:r>
         <w:rPr>
           <w:rFonts w:ascii="Roboto" w:eastAsia="Roboto" w:hAnsi="Roboto" w:cs="Roboto"/>
           <w:sz w:val="20"/>
           <w:szCs w:val="20"/>
         </w:rPr>
-        <w:t>To check the status of files and the current git area</w:t>
+        <w:t>To</w:t>
+      </w:r>
+      <w:proofErr w:type="gramEnd"/>
+      <w:r>
+        <w:rPr>
+          <w:rFonts w:ascii="Roboto" w:eastAsia="Roboto" w:hAnsi="Roboto" w:cs="Roboto"/>
+          <w:sz w:val="20"/>
+          <w:szCs w:val="20"/>
+        </w:rPr>
+        <w:t xml:space="preserve"> check the status of files and the current git area</w:t>
       </w:r>
     </w:p>
     <w:p>
@@ -6792,14 +6836,40 @@
           <w:sz w:val="20"/>
           <w:szCs w:val="20"/>
         </w:rPr>
-        <w:t>git add .</w:t>
-      </w:r>
-      <w:r>
-        <w:rPr>
+        <w:t xml:space="preserve">git </w:t>
+      </w:r>
+      <w:proofErr w:type="gramStart"/>
+      <w:r>
+        <w:rPr>
+          <w:rFonts w:ascii="Courier New" w:eastAsia="Courier New" w:hAnsi="Courier New" w:cs="Courier New"/>
           <w:sz w:val="20"/>
           <w:szCs w:val="20"/>
         </w:rPr>
-        <w:t xml:space="preserve">  (Adds every changes to the staging area and ready for commit) </w:t>
+        <w:t>add .</w:t>
+      </w:r>
+      <w:proofErr w:type="gramEnd"/>
+      <w:r>
+        <w:rPr>
+          <w:sz w:val="20"/>
+          <w:szCs w:val="20"/>
+        </w:rPr>
+        <w:t xml:space="preserve">  (Adds every </w:t>
+      </w:r>
+      <w:proofErr w:type="gramStart"/>
+      <w:r>
+        <w:rPr>
+          <w:sz w:val="20"/>
+          <w:szCs w:val="20"/>
+        </w:rPr>
+        <w:t>changes</w:t>
+      </w:r>
+      <w:proofErr w:type="gramEnd"/>
+      <w:r>
+        <w:rPr>
+          <w:sz w:val="20"/>
+          <w:szCs w:val="20"/>
+        </w:rPr>
+        <w:t xml:space="preserve"> to the staging area and ready for commit) </w:t>
       </w:r>
     </w:p>
     <w:p>
@@ -7329,7 +7399,14 @@
         <w:rPr>
           <w:rFonts w:ascii="Roboto" w:eastAsia="Roboto" w:hAnsi="Roboto" w:cs="Roboto"/>
         </w:rPr>
-        <w:t xml:space="preserve">branch-name  </w:t>
+        <w:t>branch-</w:t>
+      </w:r>
+      <w:proofErr w:type="gramStart"/>
+      <w:r>
+        <w:rPr>
+          <w:rFonts w:ascii="Roboto" w:eastAsia="Roboto" w:hAnsi="Roboto" w:cs="Roboto"/>
+        </w:rPr>
+        <w:t xml:space="preserve">name  </w:t>
       </w:r>
       <w:r>
         <w:rPr>
@@ -7337,7 +7414,34 @@
           <w:sz w:val="20"/>
           <w:szCs w:val="20"/>
         </w:rPr>
-        <w:t>(Pushing your changes from local  → remote)</w:t>
+        <w:t>(</w:t>
+      </w:r>
+      <w:proofErr w:type="gramEnd"/>
+      <w:r>
+        <w:rPr>
+          <w:rFonts w:ascii="Arial Unicode MS" w:eastAsia="Arial Unicode MS" w:hAnsi="Arial Unicode MS" w:cs="Arial Unicode MS"/>
+          <w:sz w:val="20"/>
+          <w:szCs w:val="20"/>
+        </w:rPr>
+        <w:t xml:space="preserve">Pushing your changes from </w:t>
+      </w:r>
+      <w:proofErr w:type="gramStart"/>
+      <w:r>
+        <w:rPr>
+          <w:rFonts w:ascii="Arial Unicode MS" w:eastAsia="Arial Unicode MS" w:hAnsi="Arial Unicode MS" w:cs="Arial Unicode MS"/>
+          <w:sz w:val="20"/>
+          <w:szCs w:val="20"/>
+        </w:rPr>
+        <w:t>local  →</w:t>
+      </w:r>
+      <w:proofErr w:type="gramEnd"/>
+      <w:r>
+        <w:rPr>
+          <w:rFonts w:ascii="Arial Unicode MS" w:eastAsia="Arial Unicode MS" w:hAnsi="Arial Unicode MS" w:cs="Arial Unicode MS"/>
+          <w:sz w:val="20"/>
+          <w:szCs w:val="20"/>
+        </w:rPr>
+        <w:t xml:space="preserve"> remote)</w:t>
       </w:r>
     </w:p>
     <w:p>

</xml_diff>

<commit_message>
HTIS-1024: Update Document Header/Title
</commit_message>
<xml_diff>
--- a/github-runbook.docx
+++ b/github-runbook.docx
@@ -16,6 +16,14 @@
       </w:pPr>
       <w:bookmarkStart w:id="0" w:name="_cr6jc24wcex3" w:colFirst="0" w:colLast="0"/>
       <w:bookmarkEnd w:id="0"/>
+      <w:r>
+        <w:rPr>
+          <w:b/>
+          <w:sz w:val="46"/>
+          <w:szCs w:val="46"/>
+        </w:rPr>
+        <w:t xml:space="preserve">Git and </w:t>
+      </w:r>
       <w:r>
         <w:rPr>
           <w:b/>
@@ -550,7 +558,23 @@
           <w:rFonts w:ascii="Roboto" w:eastAsia="Roboto" w:hAnsi="Roboto" w:cs="Roboto"/>
           <w:color w:val="188038"/>
         </w:rPr>
-        <w:t>backend-api-team</w:t>
+        <w:t>backend-</w:t>
+      </w:r>
+      <w:proofErr w:type="spellStart"/>
+      <w:r>
+        <w:rPr>
+          <w:rFonts w:ascii="Roboto" w:eastAsia="Roboto" w:hAnsi="Roboto" w:cs="Roboto"/>
+          <w:color w:val="188038"/>
+        </w:rPr>
+        <w:t>api</w:t>
+      </w:r>
+      <w:proofErr w:type="spellEnd"/>
+      <w:r>
+        <w:rPr>
+          <w:rFonts w:ascii="Roboto" w:eastAsia="Roboto" w:hAnsi="Roboto" w:cs="Roboto"/>
+          <w:color w:val="188038"/>
+        </w:rPr>
+        <w:t>-team</w:t>
       </w:r>
       <w:r>
         <w:rPr>
@@ -611,7 +635,21 @@
         <w:rPr>
           <w:rFonts w:ascii="Roboto" w:eastAsia="Roboto" w:hAnsi="Roboto" w:cs="Roboto"/>
         </w:rPr>
-        <w:t xml:space="preserve"> if you want to the new team to be a subteam of another team </w:t>
+        <w:t xml:space="preserve"> if you want to the new team to be a </w:t>
+      </w:r>
+      <w:proofErr w:type="spellStart"/>
+      <w:r>
+        <w:rPr>
+          <w:rFonts w:ascii="Roboto" w:eastAsia="Roboto" w:hAnsi="Roboto" w:cs="Roboto"/>
+        </w:rPr>
+        <w:t>subteam</w:t>
+      </w:r>
+      <w:proofErr w:type="spellEnd"/>
+      <w:r>
+        <w:rPr>
+          <w:rFonts w:ascii="Roboto" w:eastAsia="Roboto" w:hAnsi="Roboto" w:cs="Roboto"/>
+        </w:rPr>
+        <w:t xml:space="preserve"> of another team </w:t>
       </w:r>
     </w:p>
     <w:p>
@@ -806,7 +844,21 @@
         <w:rPr>
           <w:rFonts w:ascii="Roboto" w:eastAsia="Roboto" w:hAnsi="Roboto" w:cs="Roboto"/>
         </w:rPr>
-        <w:t xml:space="preserve"> (e.g </w:t>
+        <w:t xml:space="preserve"> (</w:t>
+      </w:r>
+      <w:proofErr w:type="spellStart"/>
+      <w:r>
+        <w:rPr>
+          <w:rFonts w:ascii="Roboto" w:eastAsia="Roboto" w:hAnsi="Roboto" w:cs="Roboto"/>
+        </w:rPr>
+        <w:t>e.g</w:t>
+      </w:r>
+      <w:proofErr w:type="spellEnd"/>
+      <w:r>
+        <w:rPr>
+          <w:rFonts w:ascii="Roboto" w:eastAsia="Roboto" w:hAnsi="Roboto" w:cs="Roboto"/>
+        </w:rPr>
+        <w:t xml:space="preserve"> </w:t>
       </w:r>
       <w:r>
         <w:rPr>
@@ -1293,7 +1345,21 @@
         <w:rPr>
           <w:rFonts w:ascii="Roboto" w:eastAsia="Roboto" w:hAnsi="Roboto" w:cs="Roboto"/>
         </w:rPr>
-        <w:t xml:space="preserve">Select the team you wish to add members to. (e.g </w:t>
+        <w:t>Select the team you wish to add members to. (</w:t>
+      </w:r>
+      <w:proofErr w:type="spellStart"/>
+      <w:r>
+        <w:rPr>
+          <w:rFonts w:ascii="Roboto" w:eastAsia="Roboto" w:hAnsi="Roboto" w:cs="Roboto"/>
+        </w:rPr>
+        <w:t>e.g</w:t>
+      </w:r>
+      <w:proofErr w:type="spellEnd"/>
+      <w:r>
+        <w:rPr>
+          <w:rFonts w:ascii="Roboto" w:eastAsia="Roboto" w:hAnsi="Roboto" w:cs="Roboto"/>
+        </w:rPr>
+        <w:t xml:space="preserve"> </w:t>
       </w:r>
       <w:r>
         <w:rPr>
@@ -5474,8 +5540,13 @@
         </w:rPr>
         <w:t xml:space="preserve">Do not allow bypassing the above settings: </w:t>
       </w:r>
-      <w:r>
-        <w:t xml:space="preserve">This settings will apply to administrators and custom roles with the "bypass branch protections" permission. </w:t>
+      <w:proofErr w:type="gramStart"/>
+      <w:r>
+        <w:t>This settings</w:t>
+      </w:r>
+      <w:proofErr w:type="gramEnd"/>
+      <w:r>
+        <w:t xml:space="preserve"> will apply to administrators and custom roles with the "bypass branch protections" permission. </w:t>
       </w:r>
     </w:p>
     <w:p>
@@ -5897,13 +5968,40 @@
         </w:rPr>
         <w:t xml:space="preserve"> </w:t>
       </w:r>
+      <w:proofErr w:type="spellStart"/>
       <w:r>
         <w:rPr>
           <w:rFonts w:ascii="Roboto" w:eastAsia="Roboto" w:hAnsi="Roboto" w:cs="Roboto"/>
           <w:color w:val="188038"/>
         </w:rPr>
-        <w:t>git@URL:DEMO-SOA/repo-name.git</w:t>
-      </w:r>
+        <w:t>git@</w:t>
+      </w:r>
+      <w:proofErr w:type="gramStart"/>
+      <w:r>
+        <w:rPr>
+          <w:rFonts w:ascii="Roboto" w:eastAsia="Roboto" w:hAnsi="Roboto" w:cs="Roboto"/>
+          <w:color w:val="188038"/>
+        </w:rPr>
+        <w:t>URL:DEMO-SOA</w:t>
+      </w:r>
+      <w:proofErr w:type="spellEnd"/>
+      <w:r>
+        <w:rPr>
+          <w:rFonts w:ascii="Roboto" w:eastAsia="Roboto" w:hAnsi="Roboto" w:cs="Roboto"/>
+          <w:color w:val="188038"/>
+        </w:rPr>
+        <w:t>/repo-</w:t>
+      </w:r>
+      <w:proofErr w:type="spellStart"/>
+      <w:r>
+        <w:rPr>
+          <w:rFonts w:ascii="Roboto" w:eastAsia="Roboto" w:hAnsi="Roboto" w:cs="Roboto"/>
+          <w:color w:val="188038"/>
+        </w:rPr>
+        <w:t>name.git</w:t>
+      </w:r>
+      <w:proofErr w:type="spellEnd"/>
+      <w:proofErr w:type="gramEnd"/>
       <w:r>
         <w:rPr>
           <w:rFonts w:ascii="Roboto" w:eastAsia="Roboto" w:hAnsi="Roboto" w:cs="Roboto"/>
@@ -6109,12 +6207,21 @@
         </w:rPr>
         <w:t xml:space="preserve"> </w:t>
       </w:r>
+      <w:proofErr w:type="spellStart"/>
       <w:r>
         <w:rPr>
           <w:rFonts w:ascii="Roboto" w:eastAsia="Roboto" w:hAnsi="Roboto" w:cs="Roboto"/>
           <w:color w:val="188038"/>
         </w:rPr>
-        <w:t>gh repo clone username/repo-name</w:t>
+        <w:t>gh</w:t>
+      </w:r>
+      <w:proofErr w:type="spellEnd"/>
+      <w:r>
+        <w:rPr>
+          <w:rFonts w:ascii="Roboto" w:eastAsia="Roboto" w:hAnsi="Roboto" w:cs="Roboto"/>
+          <w:color w:val="188038"/>
+        </w:rPr>
+        <w:t xml:space="preserve"> repo clone username/repo-name</w:t>
       </w:r>
       <w:r>
         <w:rPr>
@@ -6197,8 +6304,17 @@
           <w:rFonts w:ascii="Roboto Mono" w:eastAsia="Roboto Mono" w:hAnsi="Roboto Mono" w:cs="Roboto Mono"/>
           <w:color w:val="188038"/>
         </w:rPr>
-        <w:t>git clone RepoURL</w:t>
-      </w:r>
+        <w:t xml:space="preserve">git clone </w:t>
+      </w:r>
+      <w:proofErr w:type="spellStart"/>
+      <w:r>
+        <w:rPr>
+          <w:rFonts w:ascii="Roboto Mono" w:eastAsia="Roboto Mono" w:hAnsi="Roboto Mono" w:cs="Roboto Mono"/>
+          <w:color w:val="188038"/>
+        </w:rPr>
+        <w:t>RepoURL</w:t>
+      </w:r>
+      <w:proofErr w:type="spellEnd"/>
     </w:p>
     <w:p>
       <w:pPr>
@@ -6234,8 +6350,35 @@
           <w:rFonts w:ascii="Roboto Mono" w:eastAsia="Roboto Mono" w:hAnsi="Roboto Mono" w:cs="Roboto Mono"/>
           <w:color w:val="188038"/>
         </w:rPr>
-        <w:t>git clone git@github.com:my-org/my-project.git</w:t>
-      </w:r>
+        <w:t xml:space="preserve">git clone </w:t>
+      </w:r>
+      <w:proofErr w:type="spellStart"/>
+      <w:proofErr w:type="gramStart"/>
+      <w:r>
+        <w:rPr>
+          <w:rFonts w:ascii="Roboto Mono" w:eastAsia="Roboto Mono" w:hAnsi="Roboto Mono" w:cs="Roboto Mono"/>
+          <w:color w:val="188038"/>
+        </w:rPr>
+        <w:t>git@github.com:my-org</w:t>
+      </w:r>
+      <w:proofErr w:type="spellEnd"/>
+      <w:r>
+        <w:rPr>
+          <w:rFonts w:ascii="Roboto Mono" w:eastAsia="Roboto Mono" w:hAnsi="Roboto Mono" w:cs="Roboto Mono"/>
+          <w:color w:val="188038"/>
+        </w:rPr>
+        <w:t>/my-</w:t>
+      </w:r>
+      <w:proofErr w:type="spellStart"/>
+      <w:r>
+        <w:rPr>
+          <w:rFonts w:ascii="Roboto Mono" w:eastAsia="Roboto Mono" w:hAnsi="Roboto Mono" w:cs="Roboto Mono"/>
+          <w:color w:val="188038"/>
+        </w:rPr>
+        <w:t>project.git</w:t>
+      </w:r>
+      <w:proofErr w:type="spellEnd"/>
+      <w:proofErr w:type="gramEnd"/>
     </w:p>
     <w:p>
       <w:pPr>
@@ -6700,13 +6843,23 @@
         </w:rPr>
         <w:t xml:space="preserve">git status </w:t>
       </w:r>
+      <w:proofErr w:type="gramStart"/>
       <w:r>
         <w:rPr>
           <w:rFonts w:ascii="Roboto" w:eastAsia="Roboto" w:hAnsi="Roboto" w:cs="Roboto"/>
           <w:sz w:val="20"/>
           <w:szCs w:val="20"/>
         </w:rPr>
-        <w:t>To check the status of files and the current git area</w:t>
+        <w:t>To</w:t>
+      </w:r>
+      <w:proofErr w:type="gramEnd"/>
+      <w:r>
+        <w:rPr>
+          <w:rFonts w:ascii="Roboto" w:eastAsia="Roboto" w:hAnsi="Roboto" w:cs="Roboto"/>
+          <w:sz w:val="20"/>
+          <w:szCs w:val="20"/>
+        </w:rPr>
+        <w:t xml:space="preserve"> check the status of files and the current git area</w:t>
       </w:r>
     </w:p>
     <w:p>
@@ -6792,48 +6945,40 @@
           <w:sz w:val="20"/>
           <w:szCs w:val="20"/>
         </w:rPr>
-        <w:t>git add .</w:t>
-      </w:r>
-      <w:r>
-        <w:rPr>
-          <w:sz w:val="20"/>
-          <w:szCs w:val="20"/>
-        </w:rPr>
-        <w:t xml:space="preserve">  (Adds every changes to the staging area and ready for commit) </w:t>
-      </w:r>
-    </w:p>
-    <w:p>
-      <w:pPr>
-        <w:shd w:val="clear" w:color="auto" w:fill="FFFFFF"/>
-        <w:ind w:left="3600" w:hanging="2160"/>
-        <w:rPr>
-          <w:b/>
-          <w:sz w:val="20"/>
-          <w:szCs w:val="20"/>
-        </w:rPr>
-      </w:pPr>
+        <w:t xml:space="preserve">git </w:t>
+      </w:r>
+      <w:proofErr w:type="gramStart"/>
       <w:r>
         <w:rPr>
           <w:rFonts w:ascii="Courier New" w:eastAsia="Courier New" w:hAnsi="Courier New" w:cs="Courier New"/>
           <w:sz w:val="20"/>
           <w:szCs w:val="20"/>
         </w:rPr>
-        <w:t>git add filename</w:t>
-      </w:r>
-      <w:r>
-        <w:rPr>
-          <w:b/>
+        <w:t>add .</w:t>
+      </w:r>
+      <w:proofErr w:type="gramEnd"/>
+      <w:r>
+        <w:rPr>
           <w:sz w:val="20"/>
           <w:szCs w:val="20"/>
         </w:rPr>
-        <w:t xml:space="preserve"> (</w:t>
-      </w:r>
+        <w:t xml:space="preserve">  (Adds every </w:t>
+      </w:r>
+      <w:proofErr w:type="gramStart"/>
       <w:r>
         <w:rPr>
           <w:sz w:val="20"/>
           <w:szCs w:val="20"/>
         </w:rPr>
-        <w:t>Adds file to the staging area and ready for commit)</w:t>
+        <w:t>changes</w:t>
+      </w:r>
+      <w:proofErr w:type="gramEnd"/>
+      <w:r>
+        <w:rPr>
+          <w:sz w:val="20"/>
+          <w:szCs w:val="20"/>
+        </w:rPr>
+        <w:t xml:space="preserve"> to the staging area and ready for commit) </w:t>
       </w:r>
     </w:p>
     <w:p>
@@ -6841,6 +6986,7 @@
         <w:shd w:val="clear" w:color="auto" w:fill="FFFFFF"/>
         <w:ind w:left="3600" w:hanging="2160"/>
         <w:rPr>
+          <w:b/>
           <w:sz w:val="20"/>
           <w:szCs w:val="20"/>
         </w:rPr>
@@ -6851,7 +6997,58 @@
           <w:sz w:val="20"/>
           <w:szCs w:val="20"/>
         </w:rPr>
-        <w:t xml:space="preserve">git add foldername </w:t>
+        <w:t>git add filename</w:t>
+      </w:r>
+      <w:r>
+        <w:rPr>
+          <w:b/>
+          <w:sz w:val="20"/>
+          <w:szCs w:val="20"/>
+        </w:rPr>
+        <w:t xml:space="preserve"> (</w:t>
+      </w:r>
+      <w:r>
+        <w:rPr>
+          <w:sz w:val="20"/>
+          <w:szCs w:val="20"/>
+        </w:rPr>
+        <w:t>Adds file to the staging area and ready for commit)</w:t>
+      </w:r>
+    </w:p>
+    <w:p>
+      <w:pPr>
+        <w:shd w:val="clear" w:color="auto" w:fill="FFFFFF"/>
+        <w:ind w:left="3600" w:hanging="2160"/>
+        <w:rPr>
+          <w:sz w:val="20"/>
+          <w:szCs w:val="20"/>
+        </w:rPr>
+      </w:pPr>
+      <w:r>
+        <w:rPr>
+          <w:rFonts w:ascii="Courier New" w:eastAsia="Courier New" w:hAnsi="Courier New" w:cs="Courier New"/>
+          <w:sz w:val="20"/>
+          <w:szCs w:val="20"/>
+        </w:rPr>
+        <w:t xml:space="preserve">git add </w:t>
+      </w:r>
+      <w:proofErr w:type="spellStart"/>
+      <w:r>
+        <w:rPr>
+          <w:rFonts w:ascii="Courier New" w:eastAsia="Courier New" w:hAnsi="Courier New" w:cs="Courier New"/>
+          <w:sz w:val="20"/>
+          <w:szCs w:val="20"/>
+        </w:rPr>
+        <w:t>foldername</w:t>
+      </w:r>
+      <w:proofErr w:type="spellEnd"/>
+      <w:r>
+        <w:rPr>
+          <w:rFonts w:ascii="Courier New" w:eastAsia="Courier New" w:hAnsi="Courier New" w:cs="Courier New"/>
+          <w:sz w:val="20"/>
+          <w:szCs w:val="20"/>
+        </w:rPr>
+        <w:t xml:space="preserve"> </w:t>
       </w:r>
       <w:r>
         <w:rPr>
@@ -7248,13 +7445,31 @@
           <w:sz w:val="20"/>
           <w:szCs w:val="20"/>
         </w:rPr>
-        <w:t>Remote RepositoryThe shared repo</w:t>
-      </w:r>
-      <w:r>
-        <w:rPr>
+        <w:t xml:space="preserve">Remote </w:t>
+      </w:r>
+      <w:proofErr w:type="spellStart"/>
+      <w:r>
+        <w:rPr>
+          <w:b/>
           <w:sz w:val="20"/>
           <w:szCs w:val="20"/>
         </w:rPr>
+        <w:t>RepositoryThe</w:t>
+      </w:r>
+      <w:proofErr w:type="spellEnd"/>
+      <w:r>
+        <w:rPr>
+          <w:b/>
+          <w:sz w:val="20"/>
+          <w:szCs w:val="20"/>
+        </w:rPr>
+        <w:t xml:space="preserve"> shared repo</w:t>
+      </w:r>
+      <w:r>
+        <w:rPr>
+          <w:sz w:val="20"/>
+          <w:szCs w:val="20"/>
+        </w:rPr>
         <w:t xml:space="preserve"> hosted on GitHub</w:t>
       </w:r>
     </w:p>
@@ -7290,14 +7505,30 @@
           <w:sz w:val="20"/>
           <w:szCs w:val="20"/>
         </w:rPr>
-        <w:t xml:space="preserve">git branch (To check the branches and the active branch, (e.g </w:t>
-      </w:r>
-      <w:r>
-        <w:rPr>
-          <w:b/>
+        <w:t>git branch (To check the branches and the active branch, (</w:t>
+      </w:r>
+      <w:proofErr w:type="spellStart"/>
+      <w:r>
+        <w:rPr>
           <w:sz w:val="20"/>
           <w:szCs w:val="20"/>
         </w:rPr>
+        <w:t>e.g</w:t>
+      </w:r>
+      <w:proofErr w:type="spellEnd"/>
+      <w:r>
+        <w:rPr>
+          <w:sz w:val="20"/>
+          <w:szCs w:val="20"/>
+        </w:rPr>
+        <w:t xml:space="preserve"> </w:t>
+      </w:r>
+      <w:r>
+        <w:rPr>
+          <w:b/>
+          <w:sz w:val="20"/>
+          <w:szCs w:val="20"/>
+        </w:rPr>
         <w:t>*Active-Branch-Name)</w:t>
       </w:r>
     </w:p>
@@ -7329,7 +7560,14 @@
         <w:rPr>
           <w:rFonts w:ascii="Roboto" w:eastAsia="Roboto" w:hAnsi="Roboto" w:cs="Roboto"/>
         </w:rPr>
-        <w:t xml:space="preserve">branch-name  </w:t>
+        <w:t>branch-</w:t>
+      </w:r>
+      <w:proofErr w:type="gramStart"/>
+      <w:r>
+        <w:rPr>
+          <w:rFonts w:ascii="Roboto" w:eastAsia="Roboto" w:hAnsi="Roboto" w:cs="Roboto"/>
+        </w:rPr>
+        <w:t xml:space="preserve">name  </w:t>
       </w:r>
       <w:r>
         <w:rPr>
@@ -7337,7 +7575,34 @@
           <w:sz w:val="20"/>
           <w:szCs w:val="20"/>
         </w:rPr>
-        <w:t>(Pushing your changes from local  → remote)</w:t>
+        <w:t>(</w:t>
+      </w:r>
+      <w:proofErr w:type="gramEnd"/>
+      <w:r>
+        <w:rPr>
+          <w:rFonts w:ascii="Arial Unicode MS" w:eastAsia="Arial Unicode MS" w:hAnsi="Arial Unicode MS" w:cs="Arial Unicode MS"/>
+          <w:sz w:val="20"/>
+          <w:szCs w:val="20"/>
+        </w:rPr>
+        <w:t xml:space="preserve">Pushing your changes from </w:t>
+      </w:r>
+      <w:proofErr w:type="gramStart"/>
+      <w:r>
+        <w:rPr>
+          <w:rFonts w:ascii="Arial Unicode MS" w:eastAsia="Arial Unicode MS" w:hAnsi="Arial Unicode MS" w:cs="Arial Unicode MS"/>
+          <w:sz w:val="20"/>
+          <w:szCs w:val="20"/>
+        </w:rPr>
+        <w:t>local  →</w:t>
+      </w:r>
+      <w:proofErr w:type="gramEnd"/>
+      <w:r>
+        <w:rPr>
+          <w:rFonts w:ascii="Arial Unicode MS" w:eastAsia="Arial Unicode MS" w:hAnsi="Arial Unicode MS" w:cs="Arial Unicode MS"/>
+          <w:sz w:val="20"/>
+          <w:szCs w:val="20"/>
+        </w:rPr>
+        <w:t xml:space="preserve"> remote)</w:t>
       </w:r>
     </w:p>
     <w:p>
@@ -7971,7 +8236,23 @@
     </w:p>
     <w:p>
       <w:r>
-        <w:t>* [TicketNo](url)</w:t>
+        <w:t>* [</w:t>
+      </w:r>
+      <w:proofErr w:type="spellStart"/>
+      <w:r>
+        <w:t>TicketNo</w:t>
+      </w:r>
+      <w:proofErr w:type="spellEnd"/>
+      <w:r>
+        <w:t>](</w:t>
+      </w:r>
+      <w:proofErr w:type="spellStart"/>
+      <w:r>
+        <w:t>url</w:t>
+      </w:r>
+      <w:proofErr w:type="spellEnd"/>
+      <w:r>
+        <w:t>)</w:t>
       </w:r>
     </w:p>
     <w:p/>

</xml_diff>

<commit_message>
HTIS02-2: Update docs header/title
</commit_message>
<xml_diff>
--- a/github-runbook.docx
+++ b/github-runbook.docx
@@ -16,6 +16,14 @@
       </w:pPr>
       <w:bookmarkStart w:id="0" w:name="_cr6jc24wcex3" w:colFirst="0" w:colLast="0"/>
       <w:bookmarkEnd w:id="0"/>
+      <w:r>
+        <w:rPr>
+          <w:b/>
+          <w:sz w:val="46"/>
+          <w:szCs w:val="46"/>
+        </w:rPr>
+        <w:t xml:space="preserve">Git and </w:t>
+      </w:r>
       <w:r>
         <w:rPr>
           <w:b/>
@@ -564,7 +572,23 @@
           <w:rFonts w:ascii="Roboto" w:eastAsia="Roboto" w:hAnsi="Roboto" w:cs="Roboto"/>
           <w:color w:val="188038"/>
         </w:rPr>
-        <w:t>backend-api-team</w:t>
+        <w:t>backend-</w:t>
+      </w:r>
+      <w:proofErr w:type="spellStart"/>
+      <w:r>
+        <w:rPr>
+          <w:rFonts w:ascii="Roboto" w:eastAsia="Roboto" w:hAnsi="Roboto" w:cs="Roboto"/>
+          <w:color w:val="188038"/>
+        </w:rPr>
+        <w:t>api</w:t>
+      </w:r>
+      <w:proofErr w:type="spellEnd"/>
+      <w:r>
+        <w:rPr>
+          <w:rFonts w:ascii="Roboto" w:eastAsia="Roboto" w:hAnsi="Roboto" w:cs="Roboto"/>
+          <w:color w:val="188038"/>
+        </w:rPr>
+        <w:t>-team</w:t>
       </w:r>
       <w:r>
         <w:rPr>
@@ -625,7 +649,21 @@
         <w:rPr>
           <w:rFonts w:ascii="Roboto" w:eastAsia="Roboto" w:hAnsi="Roboto" w:cs="Roboto"/>
         </w:rPr>
-        <w:t xml:space="preserve"> if you want to the new team to be a subteam of another team </w:t>
+        <w:t xml:space="preserve"> if you want to the new team to be a </w:t>
+      </w:r>
+      <w:proofErr w:type="spellStart"/>
+      <w:r>
+        <w:rPr>
+          <w:rFonts w:ascii="Roboto" w:eastAsia="Roboto" w:hAnsi="Roboto" w:cs="Roboto"/>
+        </w:rPr>
+        <w:t>subteam</w:t>
+      </w:r>
+      <w:proofErr w:type="spellEnd"/>
+      <w:r>
+        <w:rPr>
+          <w:rFonts w:ascii="Roboto" w:eastAsia="Roboto" w:hAnsi="Roboto" w:cs="Roboto"/>
+        </w:rPr>
+        <w:t xml:space="preserve"> of another team </w:t>
       </w:r>
     </w:p>
     <w:p>
@@ -819,7 +857,21 @@
         <w:rPr>
           <w:rFonts w:ascii="Roboto" w:eastAsia="Roboto" w:hAnsi="Roboto" w:cs="Roboto"/>
         </w:rPr>
-        <w:t xml:space="preserve"> (e.g </w:t>
+        <w:t xml:space="preserve"> (</w:t>
+      </w:r>
+      <w:proofErr w:type="spellStart"/>
+      <w:r>
+        <w:rPr>
+          <w:rFonts w:ascii="Roboto" w:eastAsia="Roboto" w:hAnsi="Roboto" w:cs="Roboto"/>
+        </w:rPr>
+        <w:t>e.g</w:t>
+      </w:r>
+      <w:proofErr w:type="spellEnd"/>
+      <w:r>
+        <w:rPr>
+          <w:rFonts w:ascii="Roboto" w:eastAsia="Roboto" w:hAnsi="Roboto" w:cs="Roboto"/>
+        </w:rPr>
+        <w:t xml:space="preserve"> </w:t>
       </w:r>
       <w:r>
         <w:rPr>
@@ -1306,7 +1358,21 @@
         <w:rPr>
           <w:rFonts w:ascii="Roboto" w:eastAsia="Roboto" w:hAnsi="Roboto" w:cs="Roboto"/>
         </w:rPr>
-        <w:t xml:space="preserve">Select the team you wish to add members to. (e.g </w:t>
+        <w:t>Select the team you wish to add members to. (</w:t>
+      </w:r>
+      <w:proofErr w:type="spellStart"/>
+      <w:r>
+        <w:rPr>
+          <w:rFonts w:ascii="Roboto" w:eastAsia="Roboto" w:hAnsi="Roboto" w:cs="Roboto"/>
+        </w:rPr>
+        <w:t>e.g</w:t>
+      </w:r>
+      <w:proofErr w:type="spellEnd"/>
+      <w:r>
+        <w:rPr>
+          <w:rFonts w:ascii="Roboto" w:eastAsia="Roboto" w:hAnsi="Roboto" w:cs="Roboto"/>
+        </w:rPr>
+        <w:t xml:space="preserve"> </w:t>
       </w:r>
       <w:r>
         <w:rPr>
@@ -5913,6 +5979,7 @@
         </w:rPr>
         <w:t xml:space="preserve"> </w:t>
       </w:r>
+      <w:proofErr w:type="spellStart"/>
       <w:r>
         <w:rPr>
           <w:rFonts w:ascii="Roboto" w:eastAsia="Roboto" w:hAnsi="Roboto" w:cs="Roboto"/>
@@ -5926,8 +5993,25 @@
           <w:rFonts w:ascii="Roboto" w:eastAsia="Roboto" w:hAnsi="Roboto" w:cs="Roboto"/>
           <w:color w:val="188038"/>
         </w:rPr>
-        <w:t>URL:DEMO-SOA/repo-name.git</w:t>
-      </w:r>
+        <w:t>URL:DEMO-SOA</w:t>
+      </w:r>
+      <w:proofErr w:type="spellEnd"/>
+      <w:r>
+        <w:rPr>
+          <w:rFonts w:ascii="Roboto" w:eastAsia="Roboto" w:hAnsi="Roboto" w:cs="Roboto"/>
+          <w:color w:val="188038"/>
+        </w:rPr>
+        <w:t>/repo-</w:t>
+      </w:r>
+      <w:proofErr w:type="spellStart"/>
+      <w:r>
+        <w:rPr>
+          <w:rFonts w:ascii="Roboto" w:eastAsia="Roboto" w:hAnsi="Roboto" w:cs="Roboto"/>
+          <w:color w:val="188038"/>
+        </w:rPr>
+        <w:t>name.git</w:t>
+      </w:r>
+      <w:proofErr w:type="spellEnd"/>
       <w:proofErr w:type="gramEnd"/>
       <w:r>
         <w:rPr>
@@ -6134,12 +6218,21 @@
         </w:rPr>
         <w:t xml:space="preserve"> </w:t>
       </w:r>
+      <w:proofErr w:type="spellStart"/>
       <w:r>
         <w:rPr>
           <w:rFonts w:ascii="Roboto" w:eastAsia="Roboto" w:hAnsi="Roboto" w:cs="Roboto"/>
           <w:color w:val="188038"/>
         </w:rPr>
-        <w:t>gh repo clone username/repo-name</w:t>
+        <w:t>gh</w:t>
+      </w:r>
+      <w:proofErr w:type="spellEnd"/>
+      <w:r>
+        <w:rPr>
+          <w:rFonts w:ascii="Roboto" w:eastAsia="Roboto" w:hAnsi="Roboto" w:cs="Roboto"/>
+          <w:color w:val="188038"/>
+        </w:rPr>
+        <w:t xml:space="preserve"> repo clone username/repo-name</w:t>
       </w:r>
       <w:r>
         <w:rPr>
@@ -6222,8 +6315,17 @@
           <w:rFonts w:ascii="Roboto Mono" w:eastAsia="Roboto Mono" w:hAnsi="Roboto Mono" w:cs="Roboto Mono"/>
           <w:color w:val="188038"/>
         </w:rPr>
-        <w:t>git clone RepoURL</w:t>
-      </w:r>
+        <w:t xml:space="preserve">git clone </w:t>
+      </w:r>
+      <w:proofErr w:type="spellStart"/>
+      <w:r>
+        <w:rPr>
+          <w:rFonts w:ascii="Roboto Mono" w:eastAsia="Roboto Mono" w:hAnsi="Roboto Mono" w:cs="Roboto Mono"/>
+          <w:color w:val="188038"/>
+        </w:rPr>
+        <w:t>RepoURL</w:t>
+      </w:r>
+      <w:proofErr w:type="spellEnd"/>
     </w:p>
     <w:p>
       <w:pPr>
@@ -6261,14 +6363,32 @@
         </w:rPr>
         <w:t xml:space="preserve">git clone </w:t>
       </w:r>
+      <w:proofErr w:type="spellStart"/>
       <w:proofErr w:type="gramStart"/>
       <w:r>
         <w:rPr>
           <w:rFonts w:ascii="Roboto Mono" w:eastAsia="Roboto Mono" w:hAnsi="Roboto Mono" w:cs="Roboto Mono"/>
           <w:color w:val="188038"/>
         </w:rPr>
-        <w:t>git@github.com:my-org/my-project.git</w:t>
-      </w:r>
+        <w:t>git@github.com:my-org</w:t>
+      </w:r>
+      <w:proofErr w:type="spellEnd"/>
+      <w:r>
+        <w:rPr>
+          <w:rFonts w:ascii="Roboto Mono" w:eastAsia="Roboto Mono" w:hAnsi="Roboto Mono" w:cs="Roboto Mono"/>
+          <w:color w:val="188038"/>
+        </w:rPr>
+        <w:t>/my-</w:t>
+      </w:r>
+      <w:proofErr w:type="spellStart"/>
+      <w:r>
+        <w:rPr>
+          <w:rFonts w:ascii="Roboto Mono" w:eastAsia="Roboto Mono" w:hAnsi="Roboto Mono" w:cs="Roboto Mono"/>
+          <w:color w:val="188038"/>
+        </w:rPr>
+        <w:t>project.git</w:t>
+      </w:r>
+      <w:proofErr w:type="spellEnd"/>
       <w:proofErr w:type="gramEnd"/>
     </w:p>
     <w:p>
@@ -6921,7 +7041,25 @@
           <w:sz w:val="20"/>
           <w:szCs w:val="20"/>
         </w:rPr>
-        <w:t xml:space="preserve">git add foldername </w:t>
+        <w:t xml:space="preserve">git add </w:t>
+      </w:r>
+      <w:proofErr w:type="spellStart"/>
+      <w:r>
+        <w:rPr>
+          <w:rFonts w:ascii="Courier New" w:eastAsia="Courier New" w:hAnsi="Courier New" w:cs="Courier New"/>
+          <w:sz w:val="20"/>
+          <w:szCs w:val="20"/>
+        </w:rPr>
+        <w:t>foldername</w:t>
+      </w:r>
+      <w:proofErr w:type="spellEnd"/>
+      <w:r>
+        <w:rPr>
+          <w:rFonts w:ascii="Courier New" w:eastAsia="Courier New" w:hAnsi="Courier New" w:cs="Courier New"/>
+          <w:sz w:val="20"/>
+          <w:szCs w:val="20"/>
+        </w:rPr>
+        <w:t xml:space="preserve"> </w:t>
       </w:r>
       <w:r>
         <w:rPr>
@@ -7318,13 +7456,31 @@
           <w:sz w:val="20"/>
           <w:szCs w:val="20"/>
         </w:rPr>
-        <w:t>Remote RepositoryThe shared repo</w:t>
-      </w:r>
-      <w:r>
-        <w:rPr>
+        <w:t xml:space="preserve">Remote </w:t>
+      </w:r>
+      <w:proofErr w:type="spellStart"/>
+      <w:r>
+        <w:rPr>
+          <w:b/>
           <w:sz w:val="20"/>
           <w:szCs w:val="20"/>
         </w:rPr>
+        <w:t>RepositoryThe</w:t>
+      </w:r>
+      <w:proofErr w:type="spellEnd"/>
+      <w:r>
+        <w:rPr>
+          <w:b/>
+          <w:sz w:val="20"/>
+          <w:szCs w:val="20"/>
+        </w:rPr>
+        <w:t xml:space="preserve"> shared repo</w:t>
+      </w:r>
+      <w:r>
+        <w:rPr>
+          <w:sz w:val="20"/>
+          <w:szCs w:val="20"/>
+        </w:rPr>
         <w:t xml:space="preserve"> hosted on GitHub</w:t>
       </w:r>
     </w:p>
@@ -7360,7 +7516,23 @@
           <w:sz w:val="20"/>
           <w:szCs w:val="20"/>
         </w:rPr>
-        <w:t xml:space="preserve">git branch (To check the branches and the active branch, (e.g </w:t>
+        <w:t>git branch (To check the branches and the active branch, (</w:t>
+      </w:r>
+      <w:proofErr w:type="spellStart"/>
+      <w:r>
+        <w:rPr>
+          <w:sz w:val="20"/>
+          <w:szCs w:val="20"/>
+        </w:rPr>
+        <w:t>e.g</w:t>
+      </w:r>
+      <w:proofErr w:type="spellEnd"/>
+      <w:r>
+        <w:rPr>
+          <w:sz w:val="20"/>
+          <w:szCs w:val="20"/>
+        </w:rPr>
+        <w:t xml:space="preserve"> </w:t>
       </w:r>
       <w:r>
         <w:rPr>
@@ -8075,7 +8247,23 @@
     </w:p>
     <w:p>
       <w:r>
-        <w:t>* [TicketNo](url)</w:t>
+        <w:t>* [</w:t>
+      </w:r>
+      <w:proofErr w:type="spellStart"/>
+      <w:r>
+        <w:t>TicketNo</w:t>
+      </w:r>
+      <w:proofErr w:type="spellEnd"/>
+      <w:r>
+        <w:t>](</w:t>
+      </w:r>
+      <w:proofErr w:type="spellStart"/>
+      <w:r>
+        <w:t>url</w:t>
+      </w:r>
+      <w:proofErr w:type="spellEnd"/>
+      <w:r>
+        <w:t>)</w:t>
       </w:r>
     </w:p>
     <w:p/>

</xml_diff>

<commit_message>
HTIS-1024: add another random para under teams
</commit_message>
<xml_diff>
--- a/github-runbook.docx
+++ b/github-runbook.docx
@@ -74,6 +74,20 @@
           <w:rFonts w:ascii="Roboto" w:eastAsia="Roboto" w:hAnsi="Roboto" w:cs="Roboto"/>
         </w:rPr>
         <w:t>Teams in GitHub are a way to organize groups of users within an organization and manage their access to repositories.</w:t>
+      </w:r>
+    </w:p>
+    <w:p>
+      <w:pPr>
+        <w:spacing w:before="240" w:after="240"/>
+        <w:rPr>
+          <w:rFonts w:ascii="Roboto" w:eastAsia="Roboto" w:hAnsi="Roboto" w:cs="Roboto"/>
+        </w:rPr>
+      </w:pPr>
+      <w:r>
+        <w:rPr>
+          <w:rFonts w:ascii="Roboto" w:eastAsia="Roboto" w:hAnsi="Roboto" w:cs="Roboto"/>
+        </w:rPr>
+        <w:t>Video provides a powerful way to help you prove your point. When you click Online Video, you can paste in the embed code for the video you want to add. You can also type a keyword to search online for the video that best fits your document.</w:t>
       </w:r>
     </w:p>
     <w:p>
@@ -1422,6 +1436,7 @@
           <w:rFonts w:ascii="Roboto" w:eastAsia="Roboto" w:hAnsi="Roboto" w:cs="Roboto"/>
           <w:noProof/>
         </w:rPr>
+        <w:lastRenderedPageBreak/>
         <mc:AlternateContent>
           <mc:Choice Requires="wpg">
             <w:drawing>
@@ -2721,7 +2736,6 @@
           <w:sz w:val="26"/>
           <w:szCs w:val="26"/>
         </w:rPr>
-        <w:lastRenderedPageBreak/>
         <w:t>2.1 Role/Permission Access to a Repo</w:t>
       </w:r>
     </w:p>
@@ -3213,6 +3227,7 @@
           <w:rFonts w:ascii="Roboto" w:eastAsia="Roboto" w:hAnsi="Roboto" w:cs="Roboto"/>
           <w:b/>
         </w:rPr>
+        <w:lastRenderedPageBreak/>
         <w:t xml:space="preserve">Note: </w:t>
       </w:r>
       <w:r>
@@ -3353,7 +3368,6 @@
           <w:rFonts w:ascii="Roboto" w:eastAsia="Roboto" w:hAnsi="Roboto" w:cs="Roboto"/>
           <w:noProof/>
         </w:rPr>
-        <w:lastRenderedPageBreak/>
         <mc:AlternateContent>
           <mc:Choice Requires="wpg">
             <w:drawing>
@@ -4242,7 +4256,6 @@
         <w:rPr>
           <w:rFonts w:ascii="Roboto" w:eastAsia="Roboto" w:hAnsi="Roboto" w:cs="Roboto"/>
         </w:rPr>
-        <w:lastRenderedPageBreak/>
         <w:t xml:space="preserve">Select the user and choose the desired permission level. </w:t>
       </w:r>
       <w:r>
@@ -4942,6 +4955,7 @@
         <w:rPr>
           <w:b/>
         </w:rPr>
+        <w:lastRenderedPageBreak/>
         <w:t>Require approvals:</w:t>
       </w:r>
       <w:r>
@@ -5002,7 +5016,6 @@
           <w:b/>
           <w:noProof/>
         </w:rPr>
-        <w:lastRenderedPageBreak/>
         <mc:AlternateContent>
           <mc:Choice Requires="wpg">
             <w:drawing>
@@ -5503,6 +5516,7 @@
         <w:rPr>
           <w:noProof/>
         </w:rPr>
+        <w:lastRenderedPageBreak/>
         <w:drawing>
           <wp:inline distT="114300" distB="114300" distL="114300" distR="114300" wp14:anchorId="0FDF83DF" wp14:editId="0CD2BCFC">
             <wp:extent cx="5553075" cy="523875"/>
@@ -5590,7 +5604,6 @@
           <w:sz w:val="34"/>
           <w:szCs w:val="34"/>
         </w:rPr>
-        <w:lastRenderedPageBreak/>
         <w:t>4. Cloning a Repo</w:t>
       </w:r>
     </w:p>
@@ -6299,6 +6312,7 @@
         <w:spacing w:before="240" w:after="240"/>
       </w:pPr>
       <w:r>
+        <w:lastRenderedPageBreak/>
         <w:t>Branches allow you to develop features, fix bugs, or experiment with new ideas in a contained area of your repository without affecting the main codebase. This is a core part of collaborative development.</w:t>
       </w:r>
     </w:p>
@@ -6342,7 +6356,6 @@
         <w:rPr>
           <w:rFonts w:ascii="Roboto" w:eastAsia="Roboto" w:hAnsi="Roboto" w:cs="Roboto"/>
         </w:rPr>
-        <w:lastRenderedPageBreak/>
         <w:t>Ensure you are in the local repository directory in your terminal.</w:t>
       </w:r>
     </w:p>
@@ -6768,6 +6781,7 @@
           <w:sz w:val="20"/>
           <w:szCs w:val="20"/>
         </w:rPr>
+        <w:lastRenderedPageBreak/>
         <w:t xml:space="preserve">2. </w:t>
       </w:r>
       <w:r>
@@ -6954,7 +6968,6 @@
           <w:sz w:val="20"/>
           <w:szCs w:val="20"/>
         </w:rPr>
-        <w:lastRenderedPageBreak/>
         <w:t xml:space="preserve">git status </w:t>
       </w:r>
       <w:r>

</xml_diff>

<commit_message>
HTIS-1025: Add workflow in Docs header
</commit_message>
<xml_diff>
--- a/github-runbook.docx
+++ b/github-runbook.docx
@@ -14,15 +14,29 @@
           <w:szCs w:val="46"/>
         </w:rPr>
       </w:pPr>
-      <w:bookmarkStart w:id="0" w:name="_cr6jc24wcex3" w:colFirst="0" w:colLast="0"/>
-      <w:bookmarkEnd w:id="0"/>
       <w:r>
         <w:rPr>
           <w:b/>
           <w:sz w:val="46"/>
           <w:szCs w:val="46"/>
         </w:rPr>
-        <w:t>GitHub Runbook</w:t>
+        <w:t xml:space="preserve">GitHub </w:t>
+      </w:r>
+      <w:r>
+        <w:rPr>
+          <w:b/>
+          <w:sz w:val="46"/>
+          <w:szCs w:val="46"/>
+        </w:rPr>
+        <w:t xml:space="preserve">Workflow </w:t>
+      </w:r>
+      <w:r>
+        <w:rPr>
+          <w:b/>
+          <w:sz w:val="46"/>
+          <w:szCs w:val="46"/>
+        </w:rPr>
+        <w:t>Runbook</w:t>
       </w:r>
     </w:p>
     <w:p>
@@ -51,8 +65,8 @@
           <w:szCs w:val="34"/>
         </w:rPr>
       </w:pPr>
-      <w:bookmarkStart w:id="1" w:name="_3b1l9y92pd36" w:colFirst="0" w:colLast="0"/>
-      <w:bookmarkEnd w:id="1"/>
+      <w:bookmarkStart w:id="0" w:name="_3b1l9y92pd36" w:colFirst="0" w:colLast="0"/>
+      <w:bookmarkEnd w:id="0"/>
       <w:r>
         <w:rPr>
           <w:b/>
@@ -117,8 +131,8 @@
           <w:szCs w:val="26"/>
         </w:rPr>
       </w:pPr>
-      <w:bookmarkStart w:id="2" w:name="_4k7vurvohr0t" w:colFirst="0" w:colLast="0"/>
-      <w:bookmarkEnd w:id="2"/>
+      <w:bookmarkStart w:id="1" w:name="_4k7vurvohr0t" w:colFirst="0" w:colLast="0"/>
+      <w:bookmarkEnd w:id="1"/>
       <w:r>
         <w:rPr>
           <w:b/>
@@ -1113,8 +1127,8 @@
           <w:szCs w:val="26"/>
         </w:rPr>
       </w:pPr>
-      <w:bookmarkStart w:id="3" w:name="_d69gmyaalpqk" w:colFirst="0" w:colLast="0"/>
-      <w:bookmarkEnd w:id="3"/>
+      <w:bookmarkStart w:id="2" w:name="_d69gmyaalpqk" w:colFirst="0" w:colLast="0"/>
+      <w:bookmarkEnd w:id="2"/>
       <w:r>
         <w:rPr>
           <w:b/>
@@ -1680,8 +1694,8 @@
           <w:szCs w:val="34"/>
         </w:rPr>
       </w:pPr>
-      <w:bookmarkStart w:id="4" w:name="_cfs1kz2bdfmm" w:colFirst="0" w:colLast="0"/>
-      <w:bookmarkEnd w:id="4"/>
+      <w:bookmarkStart w:id="3" w:name="_cfs1kz2bdfmm" w:colFirst="0" w:colLast="0"/>
+      <w:bookmarkEnd w:id="3"/>
       <w:r>
         <w:rPr>
           <w:b/>
@@ -1718,8 +1732,8 @@
           <w:szCs w:val="26"/>
         </w:rPr>
       </w:pPr>
-      <w:bookmarkStart w:id="5" w:name="_h5sehlbdcnc" w:colFirst="0" w:colLast="0"/>
-      <w:bookmarkEnd w:id="5"/>
+      <w:bookmarkStart w:id="4" w:name="_h5sehlbdcnc" w:colFirst="0" w:colLast="0"/>
+      <w:bookmarkEnd w:id="4"/>
       <w:r>
         <w:rPr>
           <w:b/>
@@ -2728,8 +2742,8 @@
           <w:szCs w:val="26"/>
         </w:rPr>
       </w:pPr>
-      <w:bookmarkStart w:id="6" w:name="_wbl259o77zke" w:colFirst="0" w:colLast="0"/>
-      <w:bookmarkEnd w:id="6"/>
+      <w:bookmarkStart w:id="5" w:name="_wbl259o77zke" w:colFirst="0" w:colLast="0"/>
+      <w:bookmarkEnd w:id="5"/>
       <w:r>
         <w:rPr>
           <w:b/>
@@ -2886,8 +2900,8 @@
           <w:szCs w:val="26"/>
         </w:rPr>
       </w:pPr>
-      <w:bookmarkStart w:id="7" w:name="_anrtg3jzvzvv" w:colFirst="0" w:colLast="0"/>
-      <w:bookmarkEnd w:id="7"/>
+      <w:bookmarkStart w:id="6" w:name="_anrtg3jzvzvv" w:colFirst="0" w:colLast="0"/>
+      <w:bookmarkEnd w:id="6"/>
       <w:r>
         <w:rPr>
           <w:b/>
@@ -3770,8 +3784,8 @@
           <w:szCs w:val="26"/>
         </w:rPr>
       </w:pPr>
-      <w:bookmarkStart w:id="8" w:name="_vzy33j2r040h" w:colFirst="0" w:colLast="0"/>
-      <w:bookmarkEnd w:id="8"/>
+      <w:bookmarkStart w:id="7" w:name="_vzy33j2r040h" w:colFirst="0" w:colLast="0"/>
+      <w:bookmarkEnd w:id="7"/>
       <w:r>
         <w:rPr>
           <w:b/>
@@ -4306,8 +4320,8 @@
           <w:szCs w:val="34"/>
         </w:rPr>
       </w:pPr>
-      <w:bookmarkStart w:id="9" w:name="_9xipghqvhttq" w:colFirst="0" w:colLast="0"/>
-      <w:bookmarkEnd w:id="9"/>
+      <w:bookmarkStart w:id="8" w:name="_9xipghqvhttq" w:colFirst="0" w:colLast="0"/>
+      <w:bookmarkEnd w:id="8"/>
       <w:r>
         <w:rPr>
           <w:b/>
@@ -4358,8 +4372,8 @@
           <w:szCs w:val="26"/>
         </w:rPr>
       </w:pPr>
-      <w:bookmarkStart w:id="10" w:name="_1meg8avu8n7l" w:colFirst="0" w:colLast="0"/>
-      <w:bookmarkEnd w:id="10"/>
+      <w:bookmarkStart w:id="9" w:name="_1meg8avu8n7l" w:colFirst="0" w:colLast="0"/>
+      <w:bookmarkEnd w:id="9"/>
       <w:r>
         <w:rPr>
           <w:b/>
@@ -4745,8 +4759,8 @@
           <w:szCs w:val="26"/>
         </w:rPr>
       </w:pPr>
-      <w:bookmarkStart w:id="11" w:name="_1ybmt43rpl9a" w:colFirst="0" w:colLast="0"/>
-      <w:bookmarkEnd w:id="11"/>
+      <w:bookmarkStart w:id="10" w:name="_1ybmt43rpl9a" w:colFirst="0" w:colLast="0"/>
+      <w:bookmarkEnd w:id="10"/>
     </w:p>
     <w:p/>
     <w:p>
@@ -4762,8 +4776,8 @@
           <w:szCs w:val="26"/>
         </w:rPr>
       </w:pPr>
-      <w:bookmarkStart w:id="12" w:name="_3vadpa9vshkz" w:colFirst="0" w:colLast="0"/>
-      <w:bookmarkEnd w:id="12"/>
+      <w:bookmarkStart w:id="11" w:name="_3vadpa9vshkz" w:colFirst="0" w:colLast="0"/>
+      <w:bookmarkEnd w:id="11"/>
     </w:p>
     <w:p/>
     <w:p/>
@@ -4780,8 +4794,8 @@
           <w:szCs w:val="26"/>
         </w:rPr>
       </w:pPr>
-      <w:bookmarkStart w:id="13" w:name="_6403hrgfgwv0" w:colFirst="0" w:colLast="0"/>
-      <w:bookmarkEnd w:id="13"/>
+      <w:bookmarkStart w:id="12" w:name="_6403hrgfgwv0" w:colFirst="0" w:colLast="0"/>
+      <w:bookmarkEnd w:id="12"/>
       <w:r>
         <w:rPr>
           <w:b/>
@@ -5596,8 +5610,8 @@
           <w:szCs w:val="34"/>
         </w:rPr>
       </w:pPr>
-      <w:bookmarkStart w:id="14" w:name="_bpylxhx63dt" w:colFirst="0" w:colLast="0"/>
-      <w:bookmarkEnd w:id="14"/>
+      <w:bookmarkStart w:id="13" w:name="_bpylxhx63dt" w:colFirst="0" w:colLast="0"/>
+      <w:bookmarkEnd w:id="13"/>
       <w:r>
         <w:rPr>
           <w:b/>
@@ -6296,8 +6310,8 @@
           <w:szCs w:val="34"/>
         </w:rPr>
       </w:pPr>
-      <w:bookmarkStart w:id="15" w:name="_nbayn7ccpa90" w:colFirst="0" w:colLast="0"/>
-      <w:bookmarkEnd w:id="15"/>
+      <w:bookmarkStart w:id="14" w:name="_nbayn7ccpa90" w:colFirst="0" w:colLast="0"/>
+      <w:bookmarkEnd w:id="14"/>
       <w:r>
         <w:rPr>
           <w:b/>
@@ -6329,8 +6343,8 @@
           <w:szCs w:val="26"/>
         </w:rPr>
       </w:pPr>
-      <w:bookmarkStart w:id="16" w:name="_m8dzm1wzhhd8" w:colFirst="0" w:colLast="0"/>
-      <w:bookmarkEnd w:id="16"/>
+      <w:bookmarkStart w:id="15" w:name="_m8dzm1wzhhd8" w:colFirst="0" w:colLast="0"/>
+      <w:bookmarkEnd w:id="15"/>
       <w:r>
         <w:rPr>
           <w:b/>
@@ -6620,8 +6634,8 @@
           <w:szCs w:val="34"/>
         </w:rPr>
       </w:pPr>
-      <w:bookmarkStart w:id="17" w:name="_at1ndiei6hnt" w:colFirst="0" w:colLast="0"/>
-      <w:bookmarkEnd w:id="17"/>
+      <w:bookmarkStart w:id="16" w:name="_at1ndiei6hnt" w:colFirst="0" w:colLast="0"/>
+      <w:bookmarkEnd w:id="16"/>
       <w:r>
         <w:rPr>
           <w:b/>
@@ -7557,8 +7571,8 @@
           <w:szCs w:val="34"/>
         </w:rPr>
       </w:pPr>
-      <w:bookmarkStart w:id="18" w:name="_eyhtvj49ef14" w:colFirst="0" w:colLast="0"/>
-      <w:bookmarkEnd w:id="18"/>
+      <w:bookmarkStart w:id="17" w:name="_eyhtvj49ef14" w:colFirst="0" w:colLast="0"/>
+      <w:bookmarkEnd w:id="17"/>
       <w:r>
         <w:rPr>
           <w:b/>

</xml_diff>

<commit_message>
HTIS-1026: Add Git to the docs header
</commit_message>
<xml_diff>
--- a/github-runbook.docx
+++ b/github-runbook.docx
@@ -14,6 +14,14 @@
           <w:szCs w:val="46"/>
         </w:rPr>
       </w:pPr>
+      <w:r>
+        <w:rPr>
+          <w:b/>
+          <w:sz w:val="46"/>
+          <w:szCs w:val="46"/>
+        </w:rPr>
+        <w:t xml:space="preserve">Git and </w:t>
+      </w:r>
       <w:r>
         <w:rPr>
           <w:b/>
@@ -592,7 +600,23 @@
           <w:rFonts w:ascii="Roboto" w:eastAsia="Roboto" w:hAnsi="Roboto" w:cs="Roboto"/>
           <w:color w:val="188038"/>
         </w:rPr>
-        <w:t>backend-api-team</w:t>
+        <w:t>backend-</w:t>
+      </w:r>
+      <w:proofErr w:type="spellStart"/>
+      <w:r>
+        <w:rPr>
+          <w:rFonts w:ascii="Roboto" w:eastAsia="Roboto" w:hAnsi="Roboto" w:cs="Roboto"/>
+          <w:color w:val="188038"/>
+        </w:rPr>
+        <w:t>api</w:t>
+      </w:r>
+      <w:proofErr w:type="spellEnd"/>
+      <w:r>
+        <w:rPr>
+          <w:rFonts w:ascii="Roboto" w:eastAsia="Roboto" w:hAnsi="Roboto" w:cs="Roboto"/>
+          <w:color w:val="188038"/>
+        </w:rPr>
+        <w:t>-team</w:t>
       </w:r>
       <w:r>
         <w:rPr>
@@ -653,7 +677,21 @@
         <w:rPr>
           <w:rFonts w:ascii="Roboto" w:eastAsia="Roboto" w:hAnsi="Roboto" w:cs="Roboto"/>
         </w:rPr>
-        <w:t xml:space="preserve"> if you want to the new team to be a subteam of another team </w:t>
+        <w:t xml:space="preserve"> if you want to the new team to be a </w:t>
+      </w:r>
+      <w:proofErr w:type="spellStart"/>
+      <w:r>
+        <w:rPr>
+          <w:rFonts w:ascii="Roboto" w:eastAsia="Roboto" w:hAnsi="Roboto" w:cs="Roboto"/>
+        </w:rPr>
+        <w:t>subteam</w:t>
+      </w:r>
+      <w:proofErr w:type="spellEnd"/>
+      <w:r>
+        <w:rPr>
+          <w:rFonts w:ascii="Roboto" w:eastAsia="Roboto" w:hAnsi="Roboto" w:cs="Roboto"/>
+        </w:rPr>
+        <w:t xml:space="preserve"> of another team </w:t>
       </w:r>
     </w:p>
     <w:p>
@@ -847,7 +885,21 @@
         <w:rPr>
           <w:rFonts w:ascii="Roboto" w:eastAsia="Roboto" w:hAnsi="Roboto" w:cs="Roboto"/>
         </w:rPr>
-        <w:t xml:space="preserve"> (e.g </w:t>
+        <w:t xml:space="preserve"> (</w:t>
+      </w:r>
+      <w:proofErr w:type="spellStart"/>
+      <w:r>
+        <w:rPr>
+          <w:rFonts w:ascii="Roboto" w:eastAsia="Roboto" w:hAnsi="Roboto" w:cs="Roboto"/>
+        </w:rPr>
+        <w:t>e.g</w:t>
+      </w:r>
+      <w:proofErr w:type="spellEnd"/>
+      <w:r>
+        <w:rPr>
+          <w:rFonts w:ascii="Roboto" w:eastAsia="Roboto" w:hAnsi="Roboto" w:cs="Roboto"/>
+        </w:rPr>
+        <w:t xml:space="preserve"> </w:t>
       </w:r>
       <w:r>
         <w:rPr>
@@ -1334,7 +1386,21 @@
         <w:rPr>
           <w:rFonts w:ascii="Roboto" w:eastAsia="Roboto" w:hAnsi="Roboto" w:cs="Roboto"/>
         </w:rPr>
-        <w:t xml:space="preserve">Select the team you wish to add members to. (e.g </w:t>
+        <w:t>Select the team you wish to add members to. (</w:t>
+      </w:r>
+      <w:proofErr w:type="spellStart"/>
+      <w:r>
+        <w:rPr>
+          <w:rFonts w:ascii="Roboto" w:eastAsia="Roboto" w:hAnsi="Roboto" w:cs="Roboto"/>
+        </w:rPr>
+        <w:t>e.g</w:t>
+      </w:r>
+      <w:proofErr w:type="spellEnd"/>
+      <w:r>
+        <w:rPr>
+          <w:rFonts w:ascii="Roboto" w:eastAsia="Roboto" w:hAnsi="Roboto" w:cs="Roboto"/>
+        </w:rPr>
+        <w:t xml:space="preserve"> </w:t>
       </w:r>
       <w:r>
         <w:rPr>
@@ -5940,6 +6006,7 @@
         </w:rPr>
         <w:t xml:space="preserve"> </w:t>
       </w:r>
+      <w:proofErr w:type="spellStart"/>
       <w:r>
         <w:rPr>
           <w:rFonts w:ascii="Roboto" w:eastAsia="Roboto" w:hAnsi="Roboto" w:cs="Roboto"/>
@@ -5953,8 +6020,25 @@
           <w:rFonts w:ascii="Roboto" w:eastAsia="Roboto" w:hAnsi="Roboto" w:cs="Roboto"/>
           <w:color w:val="188038"/>
         </w:rPr>
-        <w:t>URL:DEMO-SOA/repo-name.git</w:t>
-      </w:r>
+        <w:t>URL:DEMO-SOA</w:t>
+      </w:r>
+      <w:proofErr w:type="spellEnd"/>
+      <w:r>
+        <w:rPr>
+          <w:rFonts w:ascii="Roboto" w:eastAsia="Roboto" w:hAnsi="Roboto" w:cs="Roboto"/>
+          <w:color w:val="188038"/>
+        </w:rPr>
+        <w:t>/repo-</w:t>
+      </w:r>
+      <w:proofErr w:type="spellStart"/>
+      <w:r>
+        <w:rPr>
+          <w:rFonts w:ascii="Roboto" w:eastAsia="Roboto" w:hAnsi="Roboto" w:cs="Roboto"/>
+          <w:color w:val="188038"/>
+        </w:rPr>
+        <w:t>name.git</w:t>
+      </w:r>
+      <w:proofErr w:type="spellEnd"/>
       <w:proofErr w:type="gramEnd"/>
       <w:r>
         <w:rPr>
@@ -6161,12 +6245,21 @@
         </w:rPr>
         <w:t xml:space="preserve"> </w:t>
       </w:r>
+      <w:proofErr w:type="spellStart"/>
       <w:r>
         <w:rPr>
           <w:rFonts w:ascii="Roboto" w:eastAsia="Roboto" w:hAnsi="Roboto" w:cs="Roboto"/>
           <w:color w:val="188038"/>
         </w:rPr>
-        <w:t>gh repo clone username/repo-name</w:t>
+        <w:t>gh</w:t>
+      </w:r>
+      <w:proofErr w:type="spellEnd"/>
+      <w:r>
+        <w:rPr>
+          <w:rFonts w:ascii="Roboto" w:eastAsia="Roboto" w:hAnsi="Roboto" w:cs="Roboto"/>
+          <w:color w:val="188038"/>
+        </w:rPr>
+        <w:t xml:space="preserve"> repo clone username/repo-name</w:t>
       </w:r>
       <w:r>
         <w:rPr>
@@ -6249,8 +6342,17 @@
           <w:rFonts w:ascii="Roboto Mono" w:eastAsia="Roboto Mono" w:hAnsi="Roboto Mono" w:cs="Roboto Mono"/>
           <w:color w:val="188038"/>
         </w:rPr>
-        <w:t>git clone RepoURL</w:t>
-      </w:r>
+        <w:t xml:space="preserve">git clone </w:t>
+      </w:r>
+      <w:proofErr w:type="spellStart"/>
+      <w:r>
+        <w:rPr>
+          <w:rFonts w:ascii="Roboto Mono" w:eastAsia="Roboto Mono" w:hAnsi="Roboto Mono" w:cs="Roboto Mono"/>
+          <w:color w:val="188038"/>
+        </w:rPr>
+        <w:t>RepoURL</w:t>
+      </w:r>
+      <w:proofErr w:type="spellEnd"/>
     </w:p>
     <w:p>
       <w:pPr>
@@ -6288,14 +6390,32 @@
         </w:rPr>
         <w:t xml:space="preserve">git clone </w:t>
       </w:r>
+      <w:proofErr w:type="spellStart"/>
       <w:proofErr w:type="gramStart"/>
       <w:r>
         <w:rPr>
           <w:rFonts w:ascii="Roboto Mono" w:eastAsia="Roboto Mono" w:hAnsi="Roboto Mono" w:cs="Roboto Mono"/>
           <w:color w:val="188038"/>
         </w:rPr>
-        <w:t>git@github.com:my-org/my-project.git</w:t>
-      </w:r>
+        <w:t>git@github.com:my-org</w:t>
+      </w:r>
+      <w:proofErr w:type="spellEnd"/>
+      <w:r>
+        <w:rPr>
+          <w:rFonts w:ascii="Roboto Mono" w:eastAsia="Roboto Mono" w:hAnsi="Roboto Mono" w:cs="Roboto Mono"/>
+          <w:color w:val="188038"/>
+        </w:rPr>
+        <w:t>/my-</w:t>
+      </w:r>
+      <w:proofErr w:type="spellStart"/>
+      <w:r>
+        <w:rPr>
+          <w:rFonts w:ascii="Roboto Mono" w:eastAsia="Roboto Mono" w:hAnsi="Roboto Mono" w:cs="Roboto Mono"/>
+          <w:color w:val="188038"/>
+        </w:rPr>
+        <w:t>project.git</w:t>
+      </w:r>
+      <w:proofErr w:type="spellEnd"/>
       <w:proofErr w:type="gramEnd"/>
     </w:p>
     <w:p>
@@ -6949,7 +7069,25 @@
           <w:sz w:val="20"/>
           <w:szCs w:val="20"/>
         </w:rPr>
-        <w:t xml:space="preserve">git add foldername </w:t>
+        <w:t xml:space="preserve">git add </w:t>
+      </w:r>
+      <w:proofErr w:type="spellStart"/>
+      <w:r>
+        <w:rPr>
+          <w:rFonts w:ascii="Courier New" w:eastAsia="Courier New" w:hAnsi="Courier New" w:cs="Courier New"/>
+          <w:sz w:val="20"/>
+          <w:szCs w:val="20"/>
+        </w:rPr>
+        <w:t>foldername</w:t>
+      </w:r>
+      <w:proofErr w:type="spellEnd"/>
+      <w:r>
+        <w:rPr>
+          <w:rFonts w:ascii="Courier New" w:eastAsia="Courier New" w:hAnsi="Courier New" w:cs="Courier New"/>
+          <w:sz w:val="20"/>
+          <w:szCs w:val="20"/>
+        </w:rPr>
+        <w:t xml:space="preserve"> </w:t>
       </w:r>
       <w:r>
         <w:rPr>
@@ -7345,13 +7483,31 @@
           <w:sz w:val="20"/>
           <w:szCs w:val="20"/>
         </w:rPr>
-        <w:t>Remote RepositoryThe shared repo</w:t>
-      </w:r>
-      <w:r>
-        <w:rPr>
+        <w:t xml:space="preserve">Remote </w:t>
+      </w:r>
+      <w:proofErr w:type="spellStart"/>
+      <w:r>
+        <w:rPr>
+          <w:b/>
           <w:sz w:val="20"/>
           <w:szCs w:val="20"/>
         </w:rPr>
+        <w:t>RepositoryThe</w:t>
+      </w:r>
+      <w:proofErr w:type="spellEnd"/>
+      <w:r>
+        <w:rPr>
+          <w:b/>
+          <w:sz w:val="20"/>
+          <w:szCs w:val="20"/>
+        </w:rPr>
+        <w:t xml:space="preserve"> shared repo</w:t>
+      </w:r>
+      <w:r>
+        <w:rPr>
+          <w:sz w:val="20"/>
+          <w:szCs w:val="20"/>
+        </w:rPr>
         <w:t xml:space="preserve"> hosted on GitHub</w:t>
       </w:r>
     </w:p>
@@ -7387,7 +7543,23 @@
           <w:sz w:val="20"/>
           <w:szCs w:val="20"/>
         </w:rPr>
-        <w:t xml:space="preserve">git branch (To check the branches and the active branch, (e.g </w:t>
+        <w:t>git branch (To check the branches and the active branch, (</w:t>
+      </w:r>
+      <w:proofErr w:type="spellStart"/>
+      <w:r>
+        <w:rPr>
+          <w:sz w:val="20"/>
+          <w:szCs w:val="20"/>
+        </w:rPr>
+        <w:t>e.g</w:t>
+      </w:r>
+      <w:proofErr w:type="spellEnd"/>
+      <w:r>
+        <w:rPr>
+          <w:sz w:val="20"/>
+          <w:szCs w:val="20"/>
+        </w:rPr>
+        <w:t xml:space="preserve"> </w:t>
       </w:r>
       <w:r>
         <w:rPr>
@@ -8102,7 +8274,23 @@
     </w:p>
     <w:p>
       <w:r>
-        <w:t>* [TicketNo](url)</w:t>
+        <w:t>* [</w:t>
+      </w:r>
+      <w:proofErr w:type="spellStart"/>
+      <w:r>
+        <w:t>TicketNo</w:t>
+      </w:r>
+      <w:proofErr w:type="spellEnd"/>
+      <w:r>
+        <w:t>](</w:t>
+      </w:r>
+      <w:proofErr w:type="spellStart"/>
+      <w:r>
+        <w:t>url</w:t>
+      </w:r>
+      <w:proofErr w:type="spellEnd"/>
+      <w:r>
+        <w:t>)</w:t>
       </w:r>
     </w:p>
     <w:p/>

</xml_diff>

<commit_message>
HTIS-1025: Add 4th paragraph to the Team description
</commit_message>
<xml_diff>
--- a/github-runbook.docx
+++ b/github-runbook.docx
@@ -20,15 +20,7 @@
           <w:sz w:val="46"/>
           <w:szCs w:val="46"/>
         </w:rPr>
-        <w:t xml:space="preserve">Git and </w:t>
-      </w:r>
-      <w:r>
-        <w:rPr>
-          <w:b/>
-          <w:sz w:val="46"/>
-          <w:szCs w:val="46"/>
-        </w:rPr>
-        <w:t xml:space="preserve">GitHub </w:t>
+        <w:t xml:space="preserve">Git and GitHub </w:t>
       </w:r>
       <w:r>
         <w:rPr>
@@ -96,6 +88,20 @@
           <w:rFonts w:ascii="Roboto" w:eastAsia="Roboto" w:hAnsi="Roboto" w:cs="Roboto"/>
         </w:rPr>
         <w:t>Teams in GitHub are a way to organize groups of users within an organization and manage their access to repositories.</w:t>
+      </w:r>
+    </w:p>
+    <w:p>
+      <w:pPr>
+        <w:spacing w:before="240" w:after="240"/>
+        <w:rPr>
+          <w:rFonts w:ascii="Roboto" w:eastAsia="Roboto" w:hAnsi="Roboto" w:cs="Roboto"/>
+        </w:rPr>
+      </w:pPr>
+      <w:r>
+        <w:rPr>
+          <w:rFonts w:ascii="Roboto" w:eastAsia="Roboto" w:hAnsi="Roboto" w:cs="Roboto"/>
+        </w:rPr>
+        <w:t>Video provides a powerful way to help you prove your point. When you click Online Video, you can paste in the embed code for the video you want to add. You can also type a keyword to search online for the video that best fits your document.</w:t>
       </w:r>
     </w:p>
     <w:p>
@@ -600,23 +606,7 @@
           <w:rFonts w:ascii="Roboto" w:eastAsia="Roboto" w:hAnsi="Roboto" w:cs="Roboto"/>
           <w:color w:val="188038"/>
         </w:rPr>
-        <w:t>backend-</w:t>
-      </w:r>
-      <w:proofErr w:type="spellStart"/>
-      <w:r>
-        <w:rPr>
-          <w:rFonts w:ascii="Roboto" w:eastAsia="Roboto" w:hAnsi="Roboto" w:cs="Roboto"/>
-          <w:color w:val="188038"/>
-        </w:rPr>
-        <w:t>api</w:t>
-      </w:r>
-      <w:proofErr w:type="spellEnd"/>
-      <w:r>
-        <w:rPr>
-          <w:rFonts w:ascii="Roboto" w:eastAsia="Roboto" w:hAnsi="Roboto" w:cs="Roboto"/>
-          <w:color w:val="188038"/>
-        </w:rPr>
-        <w:t>-team</w:t>
+        <w:t>backend-api-team</w:t>
       </w:r>
       <w:r>
         <w:rPr>
@@ -664,6 +654,7 @@
         <w:rPr>
           <w:rFonts w:ascii="Roboto" w:eastAsia="Roboto" w:hAnsi="Roboto" w:cs="Roboto"/>
         </w:rPr>
+        <w:lastRenderedPageBreak/>
         <w:t xml:space="preserve">Choose the </w:t>
       </w:r>
       <w:r>
@@ -677,21 +668,7 @@
         <w:rPr>
           <w:rFonts w:ascii="Roboto" w:eastAsia="Roboto" w:hAnsi="Roboto" w:cs="Roboto"/>
         </w:rPr>
-        <w:t xml:space="preserve"> if you want to the new team to be a </w:t>
-      </w:r>
-      <w:proofErr w:type="spellStart"/>
-      <w:r>
-        <w:rPr>
-          <w:rFonts w:ascii="Roboto" w:eastAsia="Roboto" w:hAnsi="Roboto" w:cs="Roboto"/>
-        </w:rPr>
-        <w:t>subteam</w:t>
-      </w:r>
-      <w:proofErr w:type="spellEnd"/>
-      <w:r>
-        <w:rPr>
-          <w:rFonts w:ascii="Roboto" w:eastAsia="Roboto" w:hAnsi="Roboto" w:cs="Roboto"/>
-        </w:rPr>
-        <w:t xml:space="preserve"> of another team </w:t>
+        <w:t xml:space="preserve"> if you want to the new team to be a subteam of another team </w:t>
       </w:r>
     </w:p>
     <w:p>
@@ -885,21 +862,7 @@
         <w:rPr>
           <w:rFonts w:ascii="Roboto" w:eastAsia="Roboto" w:hAnsi="Roboto" w:cs="Roboto"/>
         </w:rPr>
-        <w:t xml:space="preserve"> (</w:t>
-      </w:r>
-      <w:proofErr w:type="spellStart"/>
-      <w:r>
-        <w:rPr>
-          <w:rFonts w:ascii="Roboto" w:eastAsia="Roboto" w:hAnsi="Roboto" w:cs="Roboto"/>
-        </w:rPr>
-        <w:t>e.g</w:t>
-      </w:r>
-      <w:proofErr w:type="spellEnd"/>
-      <w:r>
-        <w:rPr>
-          <w:rFonts w:ascii="Roboto" w:eastAsia="Roboto" w:hAnsi="Roboto" w:cs="Roboto"/>
-        </w:rPr>
-        <w:t xml:space="preserve"> </w:t>
+        <w:t xml:space="preserve"> (e.g </w:t>
       </w:r>
       <w:r>
         <w:rPr>
@@ -1386,21 +1349,7 @@
         <w:rPr>
           <w:rFonts w:ascii="Roboto" w:eastAsia="Roboto" w:hAnsi="Roboto" w:cs="Roboto"/>
         </w:rPr>
-        <w:t>Select the team you wish to add members to. (</w:t>
-      </w:r>
-      <w:proofErr w:type="spellStart"/>
-      <w:r>
-        <w:rPr>
-          <w:rFonts w:ascii="Roboto" w:eastAsia="Roboto" w:hAnsi="Roboto" w:cs="Roboto"/>
-        </w:rPr>
-        <w:t>e.g</w:t>
-      </w:r>
-      <w:proofErr w:type="spellEnd"/>
-      <w:r>
-        <w:rPr>
-          <w:rFonts w:ascii="Roboto" w:eastAsia="Roboto" w:hAnsi="Roboto" w:cs="Roboto"/>
-        </w:rPr>
-        <w:t xml:space="preserve"> </w:t>
+        <w:t xml:space="preserve">Select the team you wish to add members to. (e.g </w:t>
       </w:r>
       <w:r>
         <w:rPr>
@@ -1516,7 +1465,6 @@
           <w:rFonts w:ascii="Roboto" w:eastAsia="Roboto" w:hAnsi="Roboto" w:cs="Roboto"/>
           <w:noProof/>
         </w:rPr>
-        <w:lastRenderedPageBreak/>
         <mc:AlternateContent>
           <mc:Choice Requires="wpg">
             <w:drawing>
@@ -2144,6 +2092,7 @@
           <w:rFonts w:ascii="Roboto" w:eastAsia="Roboto" w:hAnsi="Roboto" w:cs="Roboto"/>
           <w:noProof/>
         </w:rPr>
+        <w:lastRenderedPageBreak/>
         <mc:AlternateContent>
           <mc:Choice Requires="wpg">
             <w:drawing>
@@ -3307,7 +3256,6 @@
           <w:rFonts w:ascii="Roboto" w:eastAsia="Roboto" w:hAnsi="Roboto" w:cs="Roboto"/>
           <w:b/>
         </w:rPr>
-        <w:lastRenderedPageBreak/>
         <w:t xml:space="preserve">Note: </w:t>
       </w:r>
       <w:r>
@@ -4952,6 +4900,7 @@
         </w:numPr>
       </w:pPr>
       <w:r>
+        <w:lastRenderedPageBreak/>
         <w:t xml:space="preserve">Enter the </w:t>
       </w:r>
       <w:r>
@@ -5035,7 +4984,6 @@
         <w:rPr>
           <w:b/>
         </w:rPr>
-        <w:lastRenderedPageBreak/>
         <w:t>Require approvals:</w:t>
       </w:r>
       <w:r>
@@ -6006,7 +5954,6 @@
         </w:rPr>
         <w:t xml:space="preserve"> </w:t>
       </w:r>
-      <w:proofErr w:type="spellStart"/>
       <w:r>
         <w:rPr>
           <w:rFonts w:ascii="Roboto" w:eastAsia="Roboto" w:hAnsi="Roboto" w:cs="Roboto"/>
@@ -6020,25 +5967,8 @@
           <w:rFonts w:ascii="Roboto" w:eastAsia="Roboto" w:hAnsi="Roboto" w:cs="Roboto"/>
           <w:color w:val="188038"/>
         </w:rPr>
-        <w:t>URL:DEMO-SOA</w:t>
-      </w:r>
-      <w:proofErr w:type="spellEnd"/>
-      <w:r>
-        <w:rPr>
-          <w:rFonts w:ascii="Roboto" w:eastAsia="Roboto" w:hAnsi="Roboto" w:cs="Roboto"/>
-          <w:color w:val="188038"/>
-        </w:rPr>
-        <w:t>/repo-</w:t>
-      </w:r>
-      <w:proofErr w:type="spellStart"/>
-      <w:r>
-        <w:rPr>
-          <w:rFonts w:ascii="Roboto" w:eastAsia="Roboto" w:hAnsi="Roboto" w:cs="Roboto"/>
-          <w:color w:val="188038"/>
-        </w:rPr>
-        <w:t>name.git</w:t>
-      </w:r>
-      <w:proofErr w:type="spellEnd"/>
+        <w:t>URL:DEMO-SOA/repo-name.git</w:t>
+      </w:r>
       <w:proofErr w:type="gramEnd"/>
       <w:r>
         <w:rPr>
@@ -6245,21 +6175,12 @@
         </w:rPr>
         <w:t xml:space="preserve"> </w:t>
       </w:r>
-      <w:proofErr w:type="spellStart"/>
       <w:r>
         <w:rPr>
           <w:rFonts w:ascii="Roboto" w:eastAsia="Roboto" w:hAnsi="Roboto" w:cs="Roboto"/>
           <w:color w:val="188038"/>
         </w:rPr>
-        <w:t>gh</w:t>
-      </w:r>
-      <w:proofErr w:type="spellEnd"/>
-      <w:r>
-        <w:rPr>
-          <w:rFonts w:ascii="Roboto" w:eastAsia="Roboto" w:hAnsi="Roboto" w:cs="Roboto"/>
-          <w:color w:val="188038"/>
-        </w:rPr>
-        <w:t xml:space="preserve"> repo clone username/repo-name</w:t>
+        <w:t>gh repo clone username/repo-name</w:t>
       </w:r>
       <w:r>
         <w:rPr>
@@ -6342,17 +6263,8 @@
           <w:rFonts w:ascii="Roboto Mono" w:eastAsia="Roboto Mono" w:hAnsi="Roboto Mono" w:cs="Roboto Mono"/>
           <w:color w:val="188038"/>
         </w:rPr>
-        <w:t xml:space="preserve">git clone </w:t>
-      </w:r>
-      <w:proofErr w:type="spellStart"/>
-      <w:r>
-        <w:rPr>
-          <w:rFonts w:ascii="Roboto Mono" w:eastAsia="Roboto Mono" w:hAnsi="Roboto Mono" w:cs="Roboto Mono"/>
-          <w:color w:val="188038"/>
-        </w:rPr>
-        <w:t>RepoURL</w:t>
-      </w:r>
-      <w:proofErr w:type="spellEnd"/>
+        <w:t>git clone RepoURL</w:t>
+      </w:r>
     </w:p>
     <w:p>
       <w:pPr>
@@ -6390,32 +6302,14 @@
         </w:rPr>
         <w:t xml:space="preserve">git clone </w:t>
       </w:r>
-      <w:proofErr w:type="spellStart"/>
       <w:proofErr w:type="gramStart"/>
       <w:r>
         <w:rPr>
           <w:rFonts w:ascii="Roboto Mono" w:eastAsia="Roboto Mono" w:hAnsi="Roboto Mono" w:cs="Roboto Mono"/>
           <w:color w:val="188038"/>
         </w:rPr>
-        <w:t>git@github.com:my-org</w:t>
-      </w:r>
-      <w:proofErr w:type="spellEnd"/>
-      <w:r>
-        <w:rPr>
-          <w:rFonts w:ascii="Roboto Mono" w:eastAsia="Roboto Mono" w:hAnsi="Roboto Mono" w:cs="Roboto Mono"/>
-          <w:color w:val="188038"/>
-        </w:rPr>
-        <w:t>/my-</w:t>
-      </w:r>
-      <w:proofErr w:type="spellStart"/>
-      <w:r>
-        <w:rPr>
-          <w:rFonts w:ascii="Roboto Mono" w:eastAsia="Roboto Mono" w:hAnsi="Roboto Mono" w:cs="Roboto Mono"/>
-          <w:color w:val="188038"/>
-        </w:rPr>
-        <w:t>project.git</w:t>
-      </w:r>
-      <w:proofErr w:type="spellEnd"/>
+        <w:t>git@github.com:my-org/my-project.git</w:t>
+      </w:r>
       <w:proofErr w:type="gramEnd"/>
     </w:p>
     <w:p>
@@ -7069,25 +6963,7 @@
           <w:sz w:val="20"/>
           <w:szCs w:val="20"/>
         </w:rPr>
-        <w:t xml:space="preserve">git add </w:t>
-      </w:r>
-      <w:proofErr w:type="spellStart"/>
-      <w:r>
-        <w:rPr>
-          <w:rFonts w:ascii="Courier New" w:eastAsia="Courier New" w:hAnsi="Courier New" w:cs="Courier New"/>
-          <w:sz w:val="20"/>
-          <w:szCs w:val="20"/>
-        </w:rPr>
-        <w:t>foldername</w:t>
-      </w:r>
-      <w:proofErr w:type="spellEnd"/>
-      <w:r>
-        <w:rPr>
-          <w:rFonts w:ascii="Courier New" w:eastAsia="Courier New" w:hAnsi="Courier New" w:cs="Courier New"/>
-          <w:sz w:val="20"/>
-          <w:szCs w:val="20"/>
-        </w:rPr>
-        <w:t xml:space="preserve"> </w:t>
+        <w:t xml:space="preserve">git add foldername </w:t>
       </w:r>
       <w:r>
         <w:rPr>
@@ -7483,32 +7359,31 @@
           <w:sz w:val="20"/>
           <w:szCs w:val="20"/>
         </w:rPr>
-        <w:t xml:space="preserve">Remote </w:t>
-      </w:r>
-      <w:proofErr w:type="spellStart"/>
-      <w:r>
-        <w:rPr>
-          <w:b/>
+        <w:t>Remote RepositoryThe shared repo</w:t>
+      </w:r>
+      <w:r>
+        <w:rPr>
           <w:sz w:val="20"/>
           <w:szCs w:val="20"/>
         </w:rPr>
-        <w:t>RepositoryThe</w:t>
-      </w:r>
-      <w:proofErr w:type="spellEnd"/>
-      <w:r>
-        <w:rPr>
-          <w:b/>
+        <w:t xml:space="preserve"> hosted on GitHub</w:t>
+      </w:r>
+    </w:p>
+    <w:p>
+      <w:pPr>
+        <w:shd w:val="clear" w:color="auto" w:fill="FFFFFF"/>
+        <w:ind w:left="2160" w:hanging="720"/>
+        <w:rPr>
           <w:sz w:val="20"/>
           <w:szCs w:val="20"/>
         </w:rPr>
-        <w:t xml:space="preserve"> shared repo</w:t>
-      </w:r>
+      </w:pPr>
       <w:r>
         <w:rPr>
           <w:sz w:val="20"/>
           <w:szCs w:val="20"/>
         </w:rPr>
-        <w:t xml:space="preserve"> hosted on GitHub</w:t>
+        <w:t>Collaborators push to and pull from this repo. Sync changes using:</w:t>
       </w:r>
     </w:p>
     <w:p>
@@ -7516,6 +7391,7 @@
         <w:shd w:val="clear" w:color="auto" w:fill="FFFFFF"/>
         <w:ind w:left="2160" w:hanging="720"/>
         <w:rPr>
+          <w:b/>
           <w:sz w:val="20"/>
           <w:szCs w:val="20"/>
         </w:rPr>
@@ -7525,41 +7401,7 @@
           <w:sz w:val="20"/>
           <w:szCs w:val="20"/>
         </w:rPr>
-        <w:t>Collaborators push to and pull from this repo. Sync changes using:</w:t>
-      </w:r>
-    </w:p>
-    <w:p>
-      <w:pPr>
-        <w:shd w:val="clear" w:color="auto" w:fill="FFFFFF"/>
-        <w:ind w:left="2160" w:hanging="720"/>
-        <w:rPr>
-          <w:b/>
-          <w:sz w:val="20"/>
-          <w:szCs w:val="20"/>
-        </w:rPr>
-      </w:pPr>
-      <w:r>
-        <w:rPr>
-          <w:sz w:val="20"/>
-          <w:szCs w:val="20"/>
-        </w:rPr>
-        <w:t>git branch (To check the branches and the active branch, (</w:t>
-      </w:r>
-      <w:proofErr w:type="spellStart"/>
-      <w:r>
-        <w:rPr>
-          <w:sz w:val="20"/>
-          <w:szCs w:val="20"/>
-        </w:rPr>
-        <w:t>e.g</w:t>
-      </w:r>
-      <w:proofErr w:type="spellEnd"/>
-      <w:r>
-        <w:rPr>
-          <w:sz w:val="20"/>
-          <w:szCs w:val="20"/>
-        </w:rPr>
-        <w:t xml:space="preserve"> </w:t>
+        <w:t xml:space="preserve">git branch (To check the branches and the active branch, (e.g </w:t>
       </w:r>
       <w:r>
         <w:rPr>
@@ -8274,23 +8116,7 @@
     </w:p>
     <w:p>
       <w:r>
-        <w:t>* [</w:t>
-      </w:r>
-      <w:proofErr w:type="spellStart"/>
-      <w:r>
-        <w:t>TicketNo</w:t>
-      </w:r>
-      <w:proofErr w:type="spellEnd"/>
-      <w:r>
-        <w:t>](</w:t>
-      </w:r>
-      <w:proofErr w:type="spellStart"/>
-      <w:r>
-        <w:t>url</w:t>
-      </w:r>
-      <w:proofErr w:type="spellEnd"/>
-      <w:r>
-        <w:t>)</w:t>
+        <w:t>* [TicketNo](url)</w:t>
       </w:r>
     </w:p>
     <w:p/>

</xml_diff>